<commit_message>
Updated experimental and SAR tables
</commit_message>
<xml_diff>
--- a/Paper files/SI files/Series_2_Experimental_DK.docx
+++ b/Paper files/SI files/Series_2_Experimental_DK.docx
@@ -100,7 +100,6 @@
           <w:rFonts w:ascii="Times New Roman" w:eastAsia="Times New Roman" w:hAnsi="Times New Roman" w:cs="Times New Roman"/>
           <w:sz w:val="24"/>
           <w:szCs w:val="24"/>
-          <w:highlight w:val="yellow"/>
         </w:rPr>
         <w:t>Agilent</w:t>
       </w:r>
@@ -110,22 +109,53 @@
           <w:sz w:val="24"/>
           <w:szCs w:val="24"/>
         </w:rPr>
-        <w:t xml:space="preserve"> reverse phase HPLC </w:t>
-      </w:r>
-      <w:r>
-        <w:rPr>
-          <w:rFonts w:ascii="Times New Roman" w:eastAsia="Times New Roman" w:hAnsi="Times New Roman" w:cs="Times New Roman"/>
-          <w:sz w:val="24"/>
-          <w:szCs w:val="24"/>
-        </w:rPr>
-        <w:t>with InfinityLab Poroshell 120 columns (EC-C18, 2.7 μm, ID 4.6 mm, length 50 mm)</w:t>
-      </w:r>
-      <w:r>
-        <w:rPr>
-          <w:rFonts w:ascii="Times New Roman" w:hAnsi="Times New Roman" w:cs="Times New Roman"/>
-          <w:sz w:val="24"/>
-          <w:szCs w:val="24"/>
-          <w:highlight w:val="yellow"/>
+        <w:t xml:space="preserve"> </w:t>
+      </w:r>
+      <w:r>
+        <w:rPr>
+          <w:rFonts w:ascii="Times New Roman" w:eastAsia="Times New Roman" w:hAnsi="Times New Roman" w:cs="Times New Roman"/>
+          <w:sz w:val="24"/>
+          <w:szCs w:val="24"/>
+        </w:rPr>
+        <w:t xml:space="preserve">1260 Infinity II </w:t>
+      </w:r>
+      <w:r>
+        <w:rPr>
+          <w:rFonts w:ascii="Times New Roman" w:eastAsia="Times New Roman" w:hAnsi="Times New Roman" w:cs="Times New Roman"/>
+          <w:sz w:val="24"/>
+          <w:szCs w:val="24"/>
+        </w:rPr>
+        <w:t xml:space="preserve">reverse phase HPLC </w:t>
+      </w:r>
+      <w:r>
+        <w:rPr>
+          <w:rFonts w:ascii="Times New Roman" w:eastAsia="Times New Roman" w:hAnsi="Times New Roman" w:cs="Times New Roman"/>
+          <w:sz w:val="24"/>
+          <w:szCs w:val="24"/>
+        </w:rPr>
+        <w:t xml:space="preserve">and MSD </w:t>
+      </w:r>
+      <w:r>
+        <w:rPr>
+          <w:rFonts w:ascii="Times New Roman" w:eastAsia="Times New Roman" w:hAnsi="Times New Roman" w:cs="Times New Roman"/>
+          <w:sz w:val="24"/>
+          <w:szCs w:val="24"/>
+        </w:rPr>
+        <w:t>with InfinityLab Poroshell 120 columns (EC-C18, 2.7 μm, ID 4.6 mm, length 50 mm</w:t>
+      </w:r>
+      <w:r>
+        <w:rPr>
+          <w:rFonts w:ascii="Times New Roman" w:eastAsia="Times New Roman" w:hAnsi="Times New Roman" w:cs="Times New Roman"/>
+          <w:sz w:val="24"/>
+          <w:szCs w:val="24"/>
+        </w:rPr>
+        <w:t>)</w:t>
+      </w:r>
+      <w:r>
+        <w:rPr>
+          <w:rFonts w:ascii="Times New Roman" w:hAnsi="Times New Roman" w:cs="Times New Roman"/>
+          <w:sz w:val="24"/>
+          <w:szCs w:val="24"/>
         </w:rPr>
         <w:t xml:space="preserve">, </w:t>
       </w:r>
@@ -134,35 +164,112 @@
           <w:rFonts w:ascii="Times New Roman" w:eastAsia="Times New Roman" w:hAnsi="Times New Roman" w:cs="Times New Roman"/>
           <w:sz w:val="24"/>
           <w:szCs w:val="24"/>
-          <w:highlight w:val="yellow"/>
-        </w:rPr>
-        <w:t xml:space="preserve">using a multi-wavelength photodiode array detector from 210 nm to 600 nm and </w:t>
-      </w:r>
-      <w:r>
-        <w:rPr>
-          <w:rFonts w:ascii="Times New Roman" w:hAnsi="Times New Roman" w:cs="Times New Roman"/>
-          <w:sz w:val="24"/>
-          <w:szCs w:val="24"/>
-          <w:highlight w:val="yellow"/>
-        </w:rPr>
-        <w:t>Waters Micromass ZQ detector (electrospray ionization)</w:t>
-      </w:r>
-      <w:r>
-        <w:rPr>
-          <w:rFonts w:ascii="Times New Roman" w:eastAsia="Times New Roman" w:hAnsi="Times New Roman" w:cs="Times New Roman"/>
-          <w:sz w:val="24"/>
-          <w:szCs w:val="24"/>
-          <w:highlight w:val="yellow"/>
-        </w:rPr>
-        <w:t>.</w:t>
-      </w:r>
-      <w:r>
-        <w:rPr>
-          <w:rFonts w:ascii="Times New Roman" w:eastAsia="Times New Roman" w:hAnsi="Times New Roman" w:cs="Times New Roman"/>
-          <w:sz w:val="24"/>
-          <w:szCs w:val="24"/>
-        </w:rPr>
-        <w:t xml:space="preserve"> All compounds tested had a purity of &gt; 95% as measured by LCMS, unless otherwise noted. </w:t>
+        </w:rPr>
+        <w:t xml:space="preserve">using a </w:t>
+      </w:r>
+      <w:r>
+        <w:rPr>
+          <w:rFonts w:ascii="Times New Roman" w:eastAsia="Times New Roman" w:hAnsi="Times New Roman" w:cs="Times New Roman"/>
+          <w:sz w:val="24"/>
+          <w:szCs w:val="24"/>
+        </w:rPr>
+        <w:t>diode</w:t>
+      </w:r>
+      <w:r>
+        <w:rPr>
+          <w:rFonts w:ascii="Times New Roman" w:eastAsia="Times New Roman" w:hAnsi="Times New Roman" w:cs="Times New Roman"/>
+          <w:sz w:val="24"/>
+          <w:szCs w:val="24"/>
+        </w:rPr>
+        <w:t xml:space="preserve"> array detector </w:t>
+      </w:r>
+      <w:r>
+        <w:rPr>
+          <w:rFonts w:ascii="Times New Roman" w:eastAsia="Times New Roman" w:hAnsi="Times New Roman" w:cs="Times New Roman"/>
+          <w:sz w:val="24"/>
+          <w:szCs w:val="24"/>
+        </w:rPr>
+        <w:t>at</w:t>
+      </w:r>
+      <w:r>
+        <w:rPr>
+          <w:rFonts w:ascii="Times New Roman" w:eastAsia="Times New Roman" w:hAnsi="Times New Roman" w:cs="Times New Roman"/>
+          <w:sz w:val="24"/>
+          <w:szCs w:val="24"/>
+        </w:rPr>
+        <w:t xml:space="preserve"> </w:t>
+      </w:r>
+      <w:r>
+        <w:rPr>
+          <w:rFonts w:ascii="Times New Roman" w:eastAsia="Times New Roman" w:hAnsi="Times New Roman" w:cs="Times New Roman"/>
+          <w:sz w:val="24"/>
+          <w:szCs w:val="24"/>
+        </w:rPr>
+        <w:t>254</w:t>
+      </w:r>
+      <w:r>
+        <w:rPr>
+          <w:rFonts w:ascii="Times New Roman" w:eastAsia="Times New Roman" w:hAnsi="Times New Roman" w:cs="Times New Roman"/>
+          <w:sz w:val="24"/>
+          <w:szCs w:val="24"/>
+        </w:rPr>
+        <w:t xml:space="preserve"> nm </w:t>
+      </w:r>
+      <w:r>
+        <w:rPr>
+          <w:rFonts w:ascii="Times New Roman" w:eastAsia="Times New Roman" w:hAnsi="Times New Roman" w:cs="Times New Roman"/>
+          <w:sz w:val="24"/>
+          <w:szCs w:val="24"/>
+        </w:rPr>
+        <w:t>and</w:t>
+      </w:r>
+      <w:r>
+        <w:rPr>
+          <w:rFonts w:ascii="Times New Roman" w:eastAsia="Times New Roman" w:hAnsi="Times New Roman" w:cs="Times New Roman"/>
+          <w:sz w:val="24"/>
+          <w:szCs w:val="24"/>
+        </w:rPr>
+        <w:t xml:space="preserve"> </w:t>
+      </w:r>
+      <w:r>
+        <w:rPr>
+          <w:rFonts w:ascii="Times New Roman" w:eastAsia="Times New Roman" w:hAnsi="Times New Roman" w:cs="Times New Roman"/>
+          <w:sz w:val="24"/>
+          <w:szCs w:val="24"/>
+        </w:rPr>
+        <w:t>280</w:t>
+      </w:r>
+      <w:r>
+        <w:rPr>
+          <w:rFonts w:ascii="Times New Roman" w:eastAsia="Times New Roman" w:hAnsi="Times New Roman" w:cs="Times New Roman"/>
+          <w:sz w:val="24"/>
+          <w:szCs w:val="24"/>
+        </w:rPr>
+        <w:t xml:space="preserve"> nm and </w:t>
+      </w:r>
+      <w:r>
+        <w:rPr>
+          <w:rFonts w:ascii="Times New Roman" w:hAnsi="Times New Roman" w:cs="Times New Roman"/>
+          <w:sz w:val="24"/>
+          <w:szCs w:val="24"/>
+        </w:rPr>
+        <w:t>electrospray ionization</w:t>
+      </w:r>
+      <w:r>
+        <w:rPr>
+          <w:rFonts w:ascii="Times New Roman" w:eastAsia="Times New Roman" w:hAnsi="Times New Roman" w:cs="Times New Roman"/>
+          <w:sz w:val="24"/>
+          <w:szCs w:val="24"/>
+        </w:rPr>
+        <w:t>. All compounds</w:t>
+      </w:r>
+      <w:r>
+        <w:rPr>
+          <w:rFonts w:ascii="Times New Roman" w:eastAsia="Times New Roman" w:hAnsi="Times New Roman" w:cs="Times New Roman"/>
+          <w:sz w:val="24"/>
+          <w:szCs w:val="24"/>
+        </w:rPr>
+        <w:t xml:space="preserve"> tested had a purity of &gt; 95% as measured by LCMS, unless otherwise noted. </w:t>
       </w:r>
       <w:r>
         <w:rPr>
@@ -758,10 +865,10 @@
             <v:path o:extrusionok="f" gradientshapeok="t" o:connecttype="rect"/>
             <o:lock v:ext="edit" aspectratio="t"/>
           </v:shapetype>
-          <v:shape id="_x0000_i1222" type="#_x0000_t75" style="width:96pt;height:87.75pt" o:ole="">
+          <v:shape id="_x0000_i1025" type="#_x0000_t75" style="width:96pt;height:87.75pt" o:ole="">
             <v:imagedata r:id="rId4" o:title=""/>
           </v:shape>
-          <o:OLEObject Type="Embed" ProgID="ChemDraw.Document.6.0" ShapeID="_x0000_i1222" DrawAspect="Content" ObjectID="_1701089548" r:id="rId5"/>
+          <o:OLEObject Type="Embed" ProgID="ChemDraw.Document.6.0" ShapeID="_x0000_i1025" DrawAspect="Content" ObjectID="_1704093092" r:id="rId5"/>
         </w:object>
       </w:r>
     </w:p>
@@ -986,7 +1093,7 @@
           <v:shape id="_x0000_i1026" type="#_x0000_t75" style="width:109.5pt;height:87.75pt" o:ole="">
             <v:imagedata r:id="rId6" o:title=""/>
           </v:shape>
-          <o:OLEObject Type="Embed" ProgID="ChemDraw.Document.6.0" ShapeID="_x0000_i1026" DrawAspect="Content" ObjectID="_1701089549" r:id="rId7"/>
+          <o:OLEObject Type="Embed" ProgID="ChemDraw.Document.6.0" ShapeID="_x0000_i1026" DrawAspect="Content" ObjectID="_1704093093" r:id="rId7"/>
         </w:object>
       </w:r>
     </w:p>
@@ -1279,7 +1386,23 @@
           <w:sz w:val="24"/>
           <w:szCs w:val="24"/>
         </w:rPr>
-        <w:t>C NMR (500 MHz, CHLOROFORM-d) δ ppm 20.2, 23.6, 26.2, 44.7, 121.2, 121.3, 121.4, 122.4, 126.4, 127.3, 129.0, 135.1, 136.0 141.5, 149.2, 153.6, 154.1, 154.2167.7</w:t>
+        <w:t>C NMR (500 MHz, CHLOROFORM-d) δ ppm 20.2, 23.6, 26.2, 44.7, 121.2, 121.3, 121.4, 122.4, 126.4, 127.3, 129.0, 135.1, 136.0 141.5, 149.2, 153.6, 154.1, 154.2</w:t>
+      </w:r>
+      <w:r>
+        <w:rPr>
+          <w:rFonts w:ascii="Times New Roman" w:eastAsia="Times New Roman" w:hAnsi="Times New Roman" w:cs="Times New Roman"/>
+          <w:sz w:val="24"/>
+          <w:szCs w:val="24"/>
+        </w:rPr>
+        <w:t xml:space="preserve">, </w:t>
+      </w:r>
+      <w:r>
+        <w:rPr>
+          <w:rFonts w:ascii="Times New Roman" w:eastAsia="Times New Roman" w:hAnsi="Times New Roman" w:cs="Times New Roman"/>
+          <w:sz w:val="24"/>
+          <w:szCs w:val="24"/>
+        </w:rPr>
+        <w:t>167.7</w:t>
       </w:r>
     </w:p>
     <w:p>
@@ -1322,7 +1445,7 @@
           <v:shape id="_x0000_i1027" type="#_x0000_t75" style="width:79.5pt;height:81pt" o:ole="">
             <v:imagedata r:id="rId8" o:title=""/>
           </v:shape>
-          <o:OLEObject Type="Embed" ProgID="ChemDraw.Document.6.0" ShapeID="_x0000_i1027" DrawAspect="Content" ObjectID="_1701089550" r:id="rId9"/>
+          <o:OLEObject Type="Embed" ProgID="ChemDraw.Document.6.0" ShapeID="_x0000_i1027" DrawAspect="Content" ObjectID="_1704093094" r:id="rId9"/>
         </w:object>
       </w:r>
     </w:p>
@@ -1614,7 +1737,7 @@
           <v:shape id="_x0000_i1028" type="#_x0000_t75" style="width:102pt;height:87.75pt" o:ole="">
             <v:imagedata r:id="rId10" o:title=""/>
           </v:shape>
-          <o:OLEObject Type="Embed" ProgID="ChemDraw.Document.6.0" ShapeID="_x0000_i1028" DrawAspect="Content" ObjectID="_1701089551" r:id="rId11"/>
+          <o:OLEObject Type="Embed" ProgID="ChemDraw.Document.6.0" ShapeID="_x0000_i1028" DrawAspect="Content" ObjectID="_1704093095" r:id="rId11"/>
         </w:object>
       </w:r>
     </w:p>
@@ -1899,9 +2022,6 @@
         <w:contextualSpacing/>
         <w:rPr>
           <w:rFonts w:ascii="Times New Roman" w:hAnsi="Times New Roman" w:cs="Times New Roman"/>
-          <w:b/>
-          <w:bCs/>
-          <w:color w:val="000000"/>
           <w:sz w:val="24"/>
           <w:szCs w:val="24"/>
         </w:rPr>
@@ -1926,23 +2046,32 @@
     </w:p>
     <w:p>
       <w:pPr>
-        <w:pStyle w:val="NormalWeb"/>
-        <w:shd w:val="clear" w:color="auto" w:fill="FFFFFF"/>
-        <w:spacing w:before="0" w:beforeAutospacing="0" w:after="0" w:afterAutospacing="0" w:line="480" w:lineRule="auto"/>
-        <w:contextualSpacing/>
-      </w:pPr>
-      <w:r>
-        <w:rPr>
-          <w:highlight w:val="yellow"/>
+        <w:spacing w:line="480" w:lineRule="auto"/>
+        <w:contextualSpacing/>
+        <w:rPr>
+          <w:rFonts w:ascii="Times New Roman" w:hAnsi="Times New Roman" w:cs="Times New Roman"/>
+          <w:b/>
+          <w:bCs/>
+          <w:sz w:val="24"/>
+          <w:szCs w:val="24"/>
+        </w:rPr>
+      </w:pPr>
+      <w:r>
+        <w:rPr>
+          <w:rFonts w:ascii="Times New Roman" w:hAnsi="Times New Roman" w:cs="Times New Roman"/>
+          <w:sz w:val="24"/>
+          <w:szCs w:val="24"/>
           <w:vertAlign w:val="superscript"/>
         </w:rPr>
         <w:t>13</w:t>
       </w:r>
       <w:r>
         <w:rPr>
-          <w:highlight w:val="yellow"/>
-        </w:rPr>
-        <w:t>C NMR</w:t>
+          <w:rFonts w:ascii="Times New Roman" w:hAnsi="Times New Roman" w:cs="Times New Roman"/>
+          <w:sz w:val="24"/>
+          <w:szCs w:val="24"/>
+        </w:rPr>
+        <w:t>C NMR (400 MHz, CHLOROFORM-d) δ ppm 112.9, 117.9, 122.2, 122.7, 123.1, 123.4, 123.7, 124.0, 125.4, 125.5, 125.9, 126.8, 127.5, 136.1, 140.29, 140.33, 141.2, 144.6, 149.7, 152.8</w:t>
       </w:r>
     </w:p>
     <w:p>
@@ -1977,7 +2106,7 @@
           <v:shape id="_x0000_i1029" type="#_x0000_t75" style="width:92.25pt;height:81pt" o:ole="">
             <v:imagedata r:id="rId12" o:title=""/>
           </v:shape>
-          <o:OLEObject Type="Embed" ProgID="ChemDraw.Document.6.0" ShapeID="_x0000_i1029" DrawAspect="Content" ObjectID="_1701089552" r:id="rId13"/>
+          <o:OLEObject Type="Embed" ProgID="ChemDraw.Document.6.0" ShapeID="_x0000_i1029" DrawAspect="Content" ObjectID="_1704093096" r:id="rId13"/>
         </w:object>
       </w:r>
     </w:p>
@@ -2357,7 +2486,7 @@
           <v:shape id="_x0000_i1030" type="#_x0000_t75" style="width:108.75pt;height:85.5pt" o:ole="">
             <v:imagedata r:id="rId14" o:title=""/>
           </v:shape>
-          <o:OLEObject Type="Embed" ProgID="ChemDraw.Document.6.0" ShapeID="_x0000_i1030" DrawAspect="Content" ObjectID="_1701089553" r:id="rId15"/>
+          <o:OLEObject Type="Embed" ProgID="ChemDraw.Document.6.0" ShapeID="_x0000_i1030" DrawAspect="Content" ObjectID="_1704093097" r:id="rId15"/>
         </w:object>
       </w:r>
     </w:p>
@@ -2814,7 +2943,7 @@
           <v:shape id="_x0000_i1031" type="#_x0000_t75" style="width:121.5pt;height:87.75pt" o:ole="">
             <v:imagedata r:id="rId16" o:title=""/>
           </v:shape>
-          <o:OLEObject Type="Embed" ProgID="ChemDraw.Document.6.0" ShapeID="_x0000_i1031" DrawAspect="Content" ObjectID="_1701089554" r:id="rId17"/>
+          <o:OLEObject Type="Embed" ProgID="ChemDraw.Document.6.0" ShapeID="_x0000_i1031" DrawAspect="Content" ObjectID="_1704093098" r:id="rId17"/>
         </w:object>
       </w:r>
     </w:p>
@@ -2906,15 +3035,7 @@
           <w:sz w:val="24"/>
           <w:szCs w:val="24"/>
         </w:rPr>
-        <w:t>3</w:t>
-      </w:r>
-      <w:r>
-        <w:rPr>
-          <w:rFonts w:ascii="Times New Roman" w:eastAsia="Times New Roman" w:hAnsi="Times New Roman" w:cs="Times New Roman"/>
-          <w:sz w:val="24"/>
-          <w:szCs w:val="24"/>
-        </w:rPr>
-        <w:t>-Bromo-7-chloro-2-(pyridin-2-yl)imidazo[1,2-</w:t>
+        <w:t>3-Bromo-7-chloro-2-(pyridin-2-yl)imidazo[1,2-</w:t>
       </w:r>
       <w:r>
         <w:rPr>
@@ -3050,15 +3171,7 @@
           <w:sz w:val="24"/>
           <w:szCs w:val="24"/>
         </w:rPr>
-        <w:t>O)</w:t>
-      </w:r>
-      <w:r>
-        <w:rPr>
-          <w:rFonts w:ascii="Times New Roman" w:eastAsia="Times New Roman" w:hAnsi="Times New Roman" w:cs="Times New Roman"/>
-          <w:sz w:val="24"/>
-          <w:szCs w:val="24"/>
-        </w:rPr>
-        <w:t xml:space="preserve"> to afford the title compound as a light beige solid (14 mg, 17%).</w:t>
+        <w:t>O) to afford the title compound as a light beige solid (14 mg, 17%).</w:t>
       </w:r>
     </w:p>
     <w:p>
@@ -3215,10 +3328,10 @@
           <w:szCs w:val="24"/>
         </w:rPr>
         <w:object w:dxaOrig="1970" w:dyaOrig="1610" w14:anchorId="25D6D8C6">
-          <v:shape id="_x0000_i1057" type="#_x0000_t75" style="width:98.25pt;height:81pt" o:ole="">
+          <v:shape id="_x0000_i1032" type="#_x0000_t75" style="width:98.25pt;height:81pt" o:ole="">
             <v:imagedata r:id="rId18" o:title=""/>
           </v:shape>
-          <o:OLEObject Type="Embed" ProgID="ChemDraw.Document.6.0" ShapeID="_x0000_i1057" DrawAspect="Content" ObjectID="_1701089555" r:id="rId19"/>
+          <o:OLEObject Type="Embed" ProgID="ChemDraw.Document.6.0" ShapeID="_x0000_i1032" DrawAspect="Content" ObjectID="_1704093099" r:id="rId19"/>
         </w:object>
       </w:r>
     </w:p>
@@ -3290,18 +3403,7 @@
           <w:sz w:val="24"/>
           <w:szCs w:val="24"/>
         </w:rPr>
-        <w:t>]pyridine</w:t>
-      </w:r>
-      <w:r>
-        <w:rPr>
-          <w:rFonts w:ascii="Times New Roman" w:hAnsi="Times New Roman" w:cs="Times New Roman"/>
-          <w:b/>
-          <w:bCs/>
-          <w:color w:val="000000"/>
-          <w:sz w:val="24"/>
-          <w:szCs w:val="24"/>
-        </w:rPr>
-        <w:t xml:space="preserve"> </w:t>
+        <w:t xml:space="preserve">]pyridine </w:t>
       </w:r>
       <w:r>
         <w:rPr>
@@ -3656,10 +3758,10 @@
           <w:szCs w:val="24"/>
         </w:rPr>
         <w:object w:dxaOrig="1718" w:dyaOrig="2345" w14:anchorId="64BC3675">
-          <v:shape id="_x0000_i1072" type="#_x0000_t75" style="width:85.5pt;height:117.75pt" o:ole="">
+          <v:shape id="_x0000_i1033" type="#_x0000_t75" style="width:85.5pt;height:117.75pt" o:ole="">
             <v:imagedata r:id="rId20" o:title=""/>
           </v:shape>
-          <o:OLEObject Type="Embed" ProgID="ChemDraw.Document.6.0" ShapeID="_x0000_i1072" DrawAspect="Content" ObjectID="_1701089556" r:id="rId21"/>
+          <o:OLEObject Type="Embed" ProgID="ChemDraw.Document.6.0" ShapeID="_x0000_i1033" DrawAspect="Content" ObjectID="_1704093100" r:id="rId21"/>
         </w:object>
       </w:r>
     </w:p>
@@ -3744,18 +3846,7 @@
           <w:sz w:val="24"/>
           <w:szCs w:val="24"/>
         </w:rPr>
-        <w:t>]pyridin-3-amine</w:t>
-      </w:r>
-      <w:r>
-        <w:rPr>
-          <w:rFonts w:ascii="Times New Roman" w:hAnsi="Times New Roman" w:cs="Times New Roman"/>
-          <w:b/>
-          <w:bCs/>
-          <w:color w:val="000000"/>
-          <w:sz w:val="24"/>
-          <w:szCs w:val="24"/>
-        </w:rPr>
-        <w:t xml:space="preserve"> </w:t>
+        <w:t xml:space="preserve">]pyridin-3-amine </w:t>
       </w:r>
       <w:r>
         <w:rPr>
@@ -3837,15 +3928,7 @@
           <w:sz w:val="24"/>
           <w:szCs w:val="24"/>
         </w:rPr>
-        <w:t>OH/MeOH:DCM)</w:t>
-      </w:r>
-      <w:r>
-        <w:rPr>
-          <w:rFonts w:ascii="Times New Roman" w:eastAsia="Times New Roman" w:hAnsi="Times New Roman" w:cs="Times New Roman"/>
-          <w:sz w:val="24"/>
-          <w:szCs w:val="24"/>
-        </w:rPr>
-        <w:t xml:space="preserve"> to afford the title compound as a tan solid (38 mg, 24%)</w:t>
+        <w:t>OH/MeOH:DCM) to afford the title compound as a tan solid (38 mg, 24%)</w:t>
       </w:r>
       <w:r>
         <w:rPr>
@@ -4022,10 +4105,10 @@
           <w:szCs w:val="24"/>
         </w:rPr>
         <w:object w:dxaOrig="1718" w:dyaOrig="2256" w14:anchorId="477BD40F">
-          <v:shape id="_x0000_i1084" type="#_x0000_t75" style="width:85.5pt;height:113.25pt" o:ole="">
+          <v:shape id="_x0000_i1034" type="#_x0000_t75" style="width:85.5pt;height:113.25pt" o:ole="">
             <v:imagedata r:id="rId22" o:title=""/>
           </v:shape>
-          <o:OLEObject Type="Embed" ProgID="ChemDraw.Document.6.0" ShapeID="_x0000_i1084" DrawAspect="Content" ObjectID="_1701089557" r:id="rId23"/>
+          <o:OLEObject Type="Embed" ProgID="ChemDraw.Document.6.0" ShapeID="_x0000_i1034" DrawAspect="Content" ObjectID="_1704093101" r:id="rId23"/>
         </w:object>
       </w:r>
     </w:p>
@@ -4121,18 +4204,7 @@
           <w:sz w:val="24"/>
           <w:szCs w:val="24"/>
         </w:rPr>
-        <w:t>]pyridin-3-amine</w:t>
-      </w:r>
-      <w:r>
-        <w:rPr>
-          <w:rFonts w:ascii="Times New Roman" w:hAnsi="Times New Roman" w:cs="Times New Roman"/>
-          <w:b/>
-          <w:bCs/>
-          <w:color w:val="000000"/>
-          <w:sz w:val="24"/>
-          <w:szCs w:val="24"/>
-        </w:rPr>
-        <w:t xml:space="preserve"> </w:t>
+        <w:t xml:space="preserve">]pyridin-3-amine </w:t>
       </w:r>
       <w:r>
         <w:rPr>
@@ -4397,10 +4469,10 @@
           <w:szCs w:val="24"/>
         </w:rPr>
         <w:object w:dxaOrig="2361" w:dyaOrig="2081" w14:anchorId="1F8E10C3">
-          <v:shape id="_x0000_i1112" type="#_x0000_t75" style="width:117.75pt;height:104.25pt" o:ole="">
+          <v:shape id="_x0000_i1035" type="#_x0000_t75" style="width:117.75pt;height:104.25pt" o:ole="">
             <v:imagedata r:id="rId24" o:title=""/>
           </v:shape>
-          <o:OLEObject Type="Embed" ProgID="ChemDraw.Document.6.0" ShapeID="_x0000_i1112" DrawAspect="Content" ObjectID="_1701089558" r:id="rId25"/>
+          <o:OLEObject Type="Embed" ProgID="ChemDraw.Document.6.0" ShapeID="_x0000_i1035" DrawAspect="Content" ObjectID="_1704093102" r:id="rId25"/>
         </w:object>
       </w:r>
     </w:p>
@@ -4496,18 +4568,7 @@
           <w:sz w:val="24"/>
           <w:szCs w:val="24"/>
         </w:rPr>
-        <w:t>]imidazol-1-yl)benzamide</w:t>
-      </w:r>
-      <w:r>
-        <w:rPr>
-          <w:rFonts w:ascii="Times New Roman" w:hAnsi="Times New Roman" w:cs="Times New Roman"/>
-          <w:b/>
-          <w:bCs/>
-          <w:color w:val="000000"/>
-          <w:sz w:val="24"/>
-          <w:szCs w:val="24"/>
-        </w:rPr>
-        <w:t xml:space="preserve"> </w:t>
+        <w:t xml:space="preserve">]imidazol-1-yl)benzamide </w:t>
       </w:r>
       <w:r>
         <w:rPr>
@@ -4834,10 +4895,10 @@
           <w:szCs w:val="24"/>
         </w:rPr>
         <w:object w:dxaOrig="2073" w:dyaOrig="1989" w14:anchorId="4749C62E">
-          <v:shape id="_x0000_i1131" type="#_x0000_t75" style="width:103.5pt;height:99.75pt" o:ole="">
+          <v:shape id="_x0000_i1036" type="#_x0000_t75" style="width:103.5pt;height:99.75pt" o:ole="">
             <v:imagedata r:id="rId26" o:title=""/>
           </v:shape>
-          <o:OLEObject Type="Embed" ProgID="ChemDraw.Document.6.0" ShapeID="_x0000_i1131" DrawAspect="Content" ObjectID="_1701089559" r:id="rId27"/>
+          <o:OLEObject Type="Embed" ProgID="ChemDraw.Document.6.0" ShapeID="_x0000_i1036" DrawAspect="Content" ObjectID="_1704093103" r:id="rId27"/>
         </w:object>
       </w:r>
     </w:p>
@@ -4933,18 +4994,7 @@
           <w:sz w:val="24"/>
           <w:szCs w:val="24"/>
         </w:rPr>
-        <w:t>]imidazol-1-yl)benzonitrile</w:t>
-      </w:r>
-      <w:r>
-        <w:rPr>
-          <w:rFonts w:ascii="Times New Roman" w:hAnsi="Times New Roman" w:cs="Times New Roman"/>
-          <w:b/>
-          <w:bCs/>
-          <w:color w:val="000000"/>
-          <w:sz w:val="24"/>
-          <w:szCs w:val="24"/>
-        </w:rPr>
-        <w:t xml:space="preserve"> </w:t>
+        <w:t xml:space="preserve">]imidazol-1-yl)benzonitrile </w:t>
       </w:r>
       <w:r>
         <w:rPr>
@@ -5063,23 +5113,7 @@
           <w:sz w:val="24"/>
           <w:szCs w:val="24"/>
         </w:rPr>
-        <w:t>DMF (1.0 ml, 0.5 M) and refluxed at 100 ºC overnight. The reaction mixture was diluted with EtOAc and washed once with water and once with brine. The organic layer was dried with magnesium sulfate and concentrated. The crude material was purified by flash chromatography (1-10% MeOH:DCM)</w:t>
-      </w:r>
-      <w:r>
-        <w:rPr>
-          <w:rFonts w:ascii="Times New Roman" w:eastAsia="Times New Roman" w:hAnsi="Times New Roman" w:cs="Times New Roman"/>
-          <w:sz w:val="24"/>
-          <w:szCs w:val="24"/>
-        </w:rPr>
-        <w:t xml:space="preserve">. Then </w:t>
-      </w:r>
-      <w:r>
-        <w:rPr>
-          <w:rFonts w:ascii="Times New Roman" w:eastAsia="Times New Roman" w:hAnsi="Times New Roman" w:cs="Times New Roman"/>
-          <w:sz w:val="24"/>
-          <w:szCs w:val="24"/>
-        </w:rPr>
-        <w:t>repurified by reverse phase chromatography (5-100% MeOH:H</w:t>
+        <w:t>DMF (1.0 ml, 0.5 M) and refluxed at 100 ºC overnight. The reaction mixture was diluted with EtOAc and washed once with water and once with brine. The organic layer was dried with magnesium sulfate and concentrated. The crude material was purified by flash chromatography (1-10% MeOH:DCM). Then repurified by reverse phase chromatography (5-100% MeOH:H</w:t>
       </w:r>
       <w:r>
         <w:rPr>
@@ -5096,15 +5130,7 @@
           <w:sz w:val="24"/>
           <w:szCs w:val="24"/>
         </w:rPr>
-        <w:t>O)</w:t>
-      </w:r>
-      <w:r>
-        <w:rPr>
-          <w:rFonts w:ascii="Times New Roman" w:eastAsia="Times New Roman" w:hAnsi="Times New Roman" w:cs="Times New Roman"/>
-          <w:sz w:val="24"/>
-          <w:szCs w:val="24"/>
-        </w:rPr>
-        <w:t xml:space="preserve"> to afford the title compound as a light yellow solid (20 mg, 13%).</w:t>
+        <w:t>O) to afford the title compound as a light yellow solid (20 mg, 13%).</w:t>
       </w:r>
     </w:p>
     <w:p>
@@ -5124,15 +5150,7 @@
           <w:sz w:val="24"/>
           <w:szCs w:val="24"/>
         </w:rPr>
-        <w:t>HR</w:t>
-      </w:r>
-      <w:r>
-        <w:rPr>
-          <w:rFonts w:ascii="Times New Roman" w:eastAsia="Times New Roman" w:hAnsi="Times New Roman" w:cs="Times New Roman"/>
-          <w:sz w:val="24"/>
-          <w:szCs w:val="24"/>
-        </w:rPr>
-        <w:t>MS [M+H]</w:t>
+        <w:t>HRMS [M+H]</w:t>
       </w:r>
       <w:r>
         <w:rPr>
@@ -5149,23 +5167,7 @@
           <w:sz w:val="24"/>
           <w:szCs w:val="24"/>
         </w:rPr>
-        <w:t xml:space="preserve"> 297.1</w:t>
-      </w:r>
-      <w:r>
-        <w:rPr>
-          <w:rFonts w:ascii="Times New Roman" w:eastAsia="Times New Roman" w:hAnsi="Times New Roman" w:cs="Times New Roman"/>
-          <w:sz w:val="24"/>
-          <w:szCs w:val="24"/>
-        </w:rPr>
-        <w:t>141</w:t>
-      </w:r>
-      <w:r>
-        <w:rPr>
-          <w:rFonts w:ascii="Times New Roman" w:eastAsia="Times New Roman" w:hAnsi="Times New Roman" w:cs="Times New Roman"/>
-          <w:sz w:val="24"/>
-          <w:szCs w:val="24"/>
-        </w:rPr>
-        <w:t> m/z</w:t>
+        <w:t xml:space="preserve"> 297.1141 m/z</w:t>
       </w:r>
     </w:p>
     <w:p>
@@ -5308,10 +5310,10 @@
           <w:szCs w:val="24"/>
         </w:rPr>
         <w:object w:dxaOrig="1677" w:dyaOrig="2270" w14:anchorId="14C5DCED">
-          <v:shape id="_x0000_i1164" type="#_x0000_t75" style="width:83.25pt;height:114pt" o:ole="">
+          <v:shape id="_x0000_i1037" type="#_x0000_t75" style="width:83.25pt;height:114pt" o:ole="">
             <v:imagedata r:id="rId28" o:title=""/>
           </v:shape>
-          <o:OLEObject Type="Embed" ProgID="ChemDraw.Document.6.0" ShapeID="_x0000_i1164" DrawAspect="Content" ObjectID="_1701089560" r:id="rId29"/>
+          <o:OLEObject Type="Embed" ProgID="ChemDraw.Document.6.0" ShapeID="_x0000_i1037" DrawAspect="Content" ObjectID="_1704093104" r:id="rId29"/>
         </w:object>
       </w:r>
     </w:p>
@@ -5396,18 +5398,7 @@
           <w:sz w:val="24"/>
           <w:szCs w:val="24"/>
         </w:rPr>
-        <w:t>]pyridin-3-amine</w:t>
-      </w:r>
-      <w:r>
-        <w:rPr>
-          <w:rFonts w:ascii="Times New Roman" w:hAnsi="Times New Roman" w:cs="Times New Roman"/>
-          <w:b/>
-          <w:bCs/>
-          <w:color w:val="000000"/>
-          <w:sz w:val="24"/>
-          <w:szCs w:val="24"/>
-        </w:rPr>
-        <w:t xml:space="preserve"> </w:t>
+        <w:t xml:space="preserve">]pyridin-3-amine </w:t>
       </w:r>
       <w:r>
         <w:rPr>
@@ -5456,39 +5447,7 @@
           <w:sz w:val="24"/>
           <w:szCs w:val="24"/>
         </w:rPr>
-        <w:t xml:space="preserve">The reaction mixture was then cooled to room temperature and the dark brown residue was dissolved in EtOAc. The organic layer was then washed once with water and once with brine, dried and with magnesium sulfate and concentrated. The crude material was purified by flash chromatography (20-100% EtOAc:Hex). The resulting dark brown solid was triturated with MeOH to afford </w:t>
-      </w:r>
-      <w:r>
-        <w:rPr>
-          <w:rFonts w:ascii="Times New Roman" w:eastAsia="Times New Roman" w:hAnsi="Times New Roman" w:cs="Times New Roman"/>
-          <w:sz w:val="24"/>
-          <w:szCs w:val="24"/>
-        </w:rPr>
-        <w:t xml:space="preserve">the title compound as </w:t>
-      </w:r>
-      <w:r>
-        <w:rPr>
-          <w:rFonts w:ascii="Times New Roman" w:eastAsia="Times New Roman" w:hAnsi="Times New Roman" w:cs="Times New Roman"/>
-          <w:sz w:val="24"/>
-          <w:szCs w:val="24"/>
-        </w:rPr>
-        <w:t>a tan solid</w:t>
-      </w:r>
-      <w:r>
-        <w:rPr>
-          <w:rFonts w:ascii="Times New Roman" w:eastAsia="Times New Roman" w:hAnsi="Times New Roman" w:cs="Times New Roman"/>
-          <w:sz w:val="24"/>
-          <w:szCs w:val="24"/>
-        </w:rPr>
-        <w:t xml:space="preserve"> (216 mg, 33%)</w:t>
-      </w:r>
-      <w:r>
-        <w:rPr>
-          <w:rFonts w:ascii="Times New Roman" w:eastAsia="Times New Roman" w:hAnsi="Times New Roman" w:cs="Times New Roman"/>
-          <w:sz w:val="24"/>
-          <w:szCs w:val="24"/>
-        </w:rPr>
-        <w:t>. </w:t>
+        <w:t>The reaction mixture was then cooled to room temperature and the dark brown residue was dissolved in EtOAc. The organic layer was then washed once with water and once with brine, dried and with magnesium sulfate and concentrated. The crude material was purified by flash chromatography (20-100% EtOAc:Hex). The resulting dark brown solid was triturated with MeOH to afford the title compound as a tan solid (216 mg, 33%). </w:t>
       </w:r>
     </w:p>
     <w:p>
@@ -5656,11 +5615,11 @@
           <w:sz w:val="24"/>
           <w:szCs w:val="24"/>
         </w:rPr>
-        <w:object w:dxaOrig="1677" w:dyaOrig="2258" w14:anchorId="33A2FBB2">
-          <v:shape id="_x0000_i1177" type="#_x0000_t75" style="width:83.25pt;height:113.25pt" o:ole="">
+        <w:object w:dxaOrig="1910" w:dyaOrig="2270" w14:anchorId="5E20BDC6">
+          <v:shape id="_x0000_i1039" type="#_x0000_t75" style="width:95.25pt;height:114pt" o:ole="">
             <v:imagedata r:id="rId30" o:title=""/>
           </v:shape>
-          <o:OLEObject Type="Embed" ProgID="ChemDraw.Document.6.0" ShapeID="_x0000_i1177" DrawAspect="Content" ObjectID="_1701089561" r:id="rId31"/>
+          <o:OLEObject Type="Embed" ProgID="ChemDraw.Document.6.0" ShapeID="_x0000_i1039" DrawAspect="Content" ObjectID="_1704093105" r:id="rId31"/>
         </w:object>
       </w:r>
     </w:p>
@@ -5670,10 +5629,7 @@
         <w:contextualSpacing/>
         <w:jc w:val="both"/>
         <w:rPr>
-          <w:rFonts w:ascii="Times New Roman" w:hAnsi="Times New Roman" w:cs="Times New Roman"/>
-          <w:b/>
-          <w:bCs/>
-          <w:color w:val="000000"/>
+          <w:rFonts w:ascii="Times New Roman" w:eastAsia="Times New Roman" w:hAnsi="Times New Roman" w:cs="Times New Roman"/>
           <w:sz w:val="24"/>
           <w:szCs w:val="24"/>
         </w:rPr>
@@ -5722,7 +5678,7 @@
           <w:sz w:val="24"/>
           <w:szCs w:val="24"/>
         </w:rPr>
-        <w:t>luorophenyl)-2-(1</w:t>
+        <w:t>luorophenyl)-</w:t>
       </w:r>
       <w:r>
         <w:rPr>
@@ -5735,18 +5691,18 @@
           <w:sz w:val="24"/>
           <w:szCs w:val="24"/>
         </w:rPr>
-        <w:t>H</w:t>
-      </w:r>
-      <w:r>
-        <w:rPr>
-          <w:rFonts w:ascii="Times New Roman" w:hAnsi="Times New Roman" w:cs="Times New Roman"/>
-          <w:b/>
-          <w:bCs/>
-          <w:color w:val="000000"/>
-          <w:sz w:val="24"/>
-          <w:szCs w:val="24"/>
-        </w:rPr>
-        <w:t>-pyrrol-2-yl)imidazo[1,2-</w:t>
+        <w:t>N</w:t>
+      </w:r>
+      <w:r>
+        <w:rPr>
+          <w:rFonts w:ascii="Times New Roman" w:hAnsi="Times New Roman" w:cs="Times New Roman"/>
+          <w:b/>
+          <w:bCs/>
+          <w:color w:val="000000"/>
+          <w:sz w:val="24"/>
+          <w:szCs w:val="24"/>
+        </w:rPr>
+        <w:t>-isobutyl-2-(thiazol-2-yl)imidazo[1,2-</w:t>
       </w:r>
       <w:r>
         <w:rPr>
@@ -5770,7 +5726,18 @@
           <w:sz w:val="24"/>
           <w:szCs w:val="24"/>
         </w:rPr>
-        <w:t>]pyridin-3-amine</w:t>
+        <w:t xml:space="preserve">]pyridin-3-amine </w:t>
+      </w:r>
+      <w:r>
+        <w:rPr>
+          <w:rFonts w:ascii="Times New Roman" w:hAnsi="Times New Roman" w:cs="Times New Roman"/>
+          <w:b/>
+          <w:bCs/>
+          <w:color w:val="000000"/>
+          <w:sz w:val="24"/>
+          <w:szCs w:val="24"/>
+        </w:rPr>
+        <w:t>(OSA_001010).</w:t>
       </w:r>
       <w:r>
         <w:rPr>
@@ -5785,33 +5752,11 @@
       </w:r>
       <w:r>
         <w:rPr>
-          <w:rFonts w:ascii="Times New Roman" w:hAnsi="Times New Roman" w:cs="Times New Roman"/>
-          <w:b/>
-          <w:bCs/>
-          <w:color w:val="000000"/>
-          <w:sz w:val="24"/>
-          <w:szCs w:val="24"/>
-        </w:rPr>
-        <w:t>(OSA_001009).</w:t>
-      </w:r>
-      <w:r>
-        <w:rPr>
-          <w:rFonts w:ascii="Times New Roman" w:hAnsi="Times New Roman" w:cs="Times New Roman"/>
-          <w:b/>
-          <w:bCs/>
-          <w:color w:val="000000"/>
-          <w:sz w:val="24"/>
-          <w:szCs w:val="24"/>
-        </w:rPr>
-        <w:t xml:space="preserve"> </w:t>
-      </w:r>
-      <w:r>
-        <w:rPr>
-          <w:rFonts w:ascii="Times New Roman" w:eastAsia="Times New Roman" w:hAnsi="Times New Roman" w:cs="Times New Roman"/>
-          <w:sz w:val="24"/>
-          <w:szCs w:val="24"/>
-        </w:rPr>
-        <w:t>Pyridin-2-amine (200 mg, 2.13 mmol) ytterbium(III) trifluoromethanesulfonate (33 mg, 0.053 mmol), 1</w:t>
+          <w:rFonts w:ascii="Times New Roman" w:eastAsia="Times New Roman" w:hAnsi="Times New Roman" w:cs="Times New Roman"/>
+          <w:sz w:val="24"/>
+          <w:szCs w:val="24"/>
+        </w:rPr>
+        <w:t xml:space="preserve">To a mixture of </w:t>
       </w:r>
       <w:r>
         <w:rPr>
@@ -5821,15 +5766,33 @@
           <w:sz w:val="24"/>
           <w:szCs w:val="24"/>
         </w:rPr>
-        <w:t>H</w:t>
-      </w:r>
-      <w:r>
-        <w:rPr>
-          <w:rFonts w:ascii="Times New Roman" w:eastAsia="Times New Roman" w:hAnsi="Times New Roman" w:cs="Times New Roman"/>
-          <w:sz w:val="24"/>
-          <w:szCs w:val="24"/>
-        </w:rPr>
-        <w:t>-pyrrole-2-carbaldehyde (202 mg, 2.12 mmol), and 1-fluoro-4-isocyanobenzene (0.22 ml, 2.12 mmol) were combined in a microwave vial and heated to 160° C for 5 mins. The crude black solid was rinsed out of the vial with DCM, water, and acetone (solibility was best in acetone) and then concentrated. The crude material was purified by flash chromatography (0-100% EtOAc:Hex), then repurified by reverse phase chromatography (30-100% MeOH:H</w:t>
+        <w:t>N</w:t>
+      </w:r>
+      <w:r>
+        <w:rPr>
+          <w:rFonts w:ascii="Times New Roman" w:eastAsia="Times New Roman" w:hAnsi="Times New Roman" w:cs="Times New Roman"/>
+          <w:sz w:val="24"/>
+          <w:szCs w:val="24"/>
+        </w:rPr>
+        <w:t>-(4-fluorophenyl)-2-(thiazol-2-yl)imidazo[1,2-</w:t>
+      </w:r>
+      <w:r>
+        <w:rPr>
+          <w:rFonts w:ascii="Times New Roman" w:eastAsia="Times New Roman" w:hAnsi="Times New Roman" w:cs="Times New Roman"/>
+          <w:i/>
+          <w:iCs/>
+          <w:sz w:val="24"/>
+          <w:szCs w:val="24"/>
+        </w:rPr>
+        <w:t>a</w:t>
+      </w:r>
+      <w:r>
+        <w:rPr>
+          <w:rFonts w:ascii="Times New Roman" w:eastAsia="Times New Roman" w:hAnsi="Times New Roman" w:cs="Times New Roman"/>
+          <w:sz w:val="24"/>
+          <w:szCs w:val="24"/>
+        </w:rPr>
+        <w:t>]pyridin-3-amine (150 mg, 0.483 mmol) and Cs</w:t>
       </w:r>
       <w:r>
         <w:rPr>
@@ -5846,39 +5809,90 @@
           <w:sz w:val="24"/>
           <w:szCs w:val="24"/>
         </w:rPr>
-        <w:t>O). Fractions containing desired product were concentrated; however</w:t>
-      </w:r>
-      <w:r>
-        <w:rPr>
-          <w:rFonts w:ascii="Times New Roman" w:eastAsia="Times New Roman" w:hAnsi="Times New Roman" w:cs="Times New Roman"/>
-          <w:sz w:val="24"/>
-          <w:szCs w:val="24"/>
-        </w:rPr>
-        <w:t>,</w:t>
-      </w:r>
-      <w:r>
-        <w:rPr>
-          <w:rFonts w:ascii="Times New Roman" w:eastAsia="Times New Roman" w:hAnsi="Times New Roman" w:cs="Times New Roman"/>
-          <w:sz w:val="24"/>
-          <w:szCs w:val="24"/>
-        </w:rPr>
-        <w:t xml:space="preserve"> dissolution in MeOH to transfer to a vial produced a dark brown residue after concentration. This material was redissovled in a water/MeOH mixture and the majority of the MeOH was removed, leaving a suspension of an off-white solid in water. This was isolated by vacuum filtration to </w:t>
-      </w:r>
-      <w:r>
-        <w:rPr>
-          <w:rFonts w:ascii="Times New Roman" w:eastAsia="Times New Roman" w:hAnsi="Times New Roman" w:cs="Times New Roman"/>
-          <w:sz w:val="24"/>
-          <w:szCs w:val="24"/>
-        </w:rPr>
-        <w:t>afford the title compound as a beige solid (12 mg, 2%)</w:t>
-      </w:r>
-      <w:r>
-        <w:rPr>
-          <w:rFonts w:ascii="Times New Roman" w:eastAsia="Times New Roman" w:hAnsi="Times New Roman" w:cs="Times New Roman"/>
-          <w:sz w:val="24"/>
-          <w:szCs w:val="24"/>
-        </w:rPr>
-        <w:t>.</w:t>
+        <w:t>CO</w:t>
+      </w:r>
+      <w:r>
+        <w:rPr>
+          <w:rFonts w:ascii="Times New Roman" w:eastAsia="Times New Roman" w:hAnsi="Times New Roman" w:cs="Times New Roman"/>
+          <w:sz w:val="24"/>
+          <w:szCs w:val="24"/>
+          <w:vertAlign w:val="subscript"/>
+        </w:rPr>
+        <w:t>3</w:t>
+      </w:r>
+      <w:r>
+        <w:rPr>
+          <w:rFonts w:ascii="Times New Roman" w:eastAsia="Times New Roman" w:hAnsi="Times New Roman" w:cs="Times New Roman"/>
+          <w:sz w:val="24"/>
+          <w:szCs w:val="24"/>
+        </w:rPr>
+        <w:t xml:space="preserve"> (190 mg, 0.583 mmol) in DMF (3.2 mL, 0.15 M) was added 1-iodo-2-methylpropane (0.083 mL, 0.721 mmol). The reaction mixture was stirred overnight at room temperature. Reaction was incomplete by LCMS. The reaction temperature increased to 50 ºC and the reaction was stirred for another ~24 h. Starting material remained major peak, so the reaction temperature was further increased to 100 ºC and the reaction was run for another ~24 h. However, starting m</w:t>
+      </w:r>
+      <w:r>
+        <w:rPr>
+          <w:rFonts w:ascii="Times New Roman" w:eastAsia="Times New Roman" w:hAnsi="Times New Roman" w:cs="Times New Roman"/>
+          <w:sz w:val="24"/>
+          <w:szCs w:val="24"/>
+        </w:rPr>
+        <w:t>a</w:t>
+      </w:r>
+      <w:r>
+        <w:rPr>
+          <w:rFonts w:ascii="Times New Roman" w:eastAsia="Times New Roman" w:hAnsi="Times New Roman" w:cs="Times New Roman"/>
+          <w:sz w:val="24"/>
+          <w:szCs w:val="24"/>
+        </w:rPr>
+        <w:t>terial remained the major peak. Additional 1-iodo-2-methylpropane (0.083 mL, 0.721 mmol) was added and the reaction was run at  100 ºC for another three days. Additional Cs</w:t>
+      </w:r>
+      <w:r>
+        <w:rPr>
+          <w:rFonts w:ascii="Times New Roman" w:eastAsia="Times New Roman" w:hAnsi="Times New Roman" w:cs="Times New Roman"/>
+          <w:sz w:val="24"/>
+          <w:szCs w:val="24"/>
+          <w:vertAlign w:val="subscript"/>
+        </w:rPr>
+        <w:t>2</w:t>
+      </w:r>
+      <w:r>
+        <w:rPr>
+          <w:rFonts w:ascii="Times New Roman" w:eastAsia="Times New Roman" w:hAnsi="Times New Roman" w:cs="Times New Roman"/>
+          <w:sz w:val="24"/>
+          <w:szCs w:val="24"/>
+        </w:rPr>
+        <w:t>CO</w:t>
+      </w:r>
+      <w:r>
+        <w:rPr>
+          <w:rFonts w:ascii="Times New Roman" w:eastAsia="Times New Roman" w:hAnsi="Times New Roman" w:cs="Times New Roman"/>
+          <w:sz w:val="24"/>
+          <w:szCs w:val="24"/>
+          <w:vertAlign w:val="subscript"/>
+        </w:rPr>
+        <w:t>3</w:t>
+      </w:r>
+      <w:r>
+        <w:rPr>
+          <w:rFonts w:ascii="Times New Roman" w:eastAsia="Times New Roman" w:hAnsi="Times New Roman" w:cs="Times New Roman"/>
+          <w:sz w:val="24"/>
+          <w:szCs w:val="24"/>
+        </w:rPr>
+        <w:t xml:space="preserve"> (190 mg, 0.583 mmol) was added and the temperature was lowered back to 50 ºC. The reaction was run for another ~24 h. The reaction was stopped and cooled to room temperature, then diluted with EtOAc. The organic layer was washed five times with water and once with brine, dried with sodium sulfate, and </w:t>
+      </w:r>
+      <w:r>
+        <w:rPr>
+          <w:rFonts w:ascii="Times New Roman" w:eastAsia="Times New Roman" w:hAnsi="Times New Roman" w:cs="Times New Roman"/>
+          <w:sz w:val="24"/>
+          <w:szCs w:val="24"/>
+        </w:rPr>
+        <w:t>concentrated under vacuum</w:t>
+      </w:r>
+      <w:r>
+        <w:rPr>
+          <w:rFonts w:ascii="Times New Roman" w:eastAsia="Times New Roman" w:hAnsi="Times New Roman" w:cs="Times New Roman"/>
+          <w:sz w:val="24"/>
+          <w:szCs w:val="24"/>
+        </w:rPr>
+        <w:t>. The crude material was purified by flash chromatography (20-100% EtOAc:Hex). Fractions containing desired pdt were concentrated, then triturated with MeOH to afford the title compound as a bright yellow solid (24 mg, 14%).</w:t>
       </w:r>
     </w:p>
     <w:p>
@@ -5887,27 +5901,33 @@
         <w:contextualSpacing/>
         <w:jc w:val="both"/>
         <w:rPr>
-          <w:rFonts w:ascii="Times New Roman" w:hAnsi="Times New Roman" w:cs="Times New Roman"/>
-          <w:color w:val="000000"/>
-          <w:sz w:val="24"/>
-          <w:szCs w:val="24"/>
-        </w:rPr>
-      </w:pPr>
-      <w:r>
-        <w:rPr>
-          <w:rFonts w:ascii="Times New Roman" w:eastAsia="Times New Roman" w:hAnsi="Times New Roman" w:cs="Times New Roman"/>
-          <w:sz w:val="24"/>
-          <w:szCs w:val="24"/>
-          <w:highlight w:val="yellow"/>
-        </w:rPr>
-        <w:t>LCMS [M+H]</w:t>
-      </w:r>
-      <w:r>
-        <w:rPr>
-          <w:rFonts w:ascii="Times New Roman" w:eastAsia="Times New Roman" w:hAnsi="Times New Roman" w:cs="Times New Roman"/>
-          <w:sz w:val="24"/>
-          <w:szCs w:val="24"/>
-          <w:highlight w:val="yellow"/>
+          <w:rFonts w:ascii="Times New Roman" w:eastAsia="Times New Roman" w:hAnsi="Times New Roman" w:cs="Times New Roman"/>
+          <w:sz w:val="24"/>
+          <w:szCs w:val="24"/>
+        </w:rPr>
+      </w:pPr>
+      <w:r>
+        <w:rPr>
+          <w:rFonts w:ascii="Times New Roman" w:eastAsia="Times New Roman" w:hAnsi="Times New Roman" w:cs="Times New Roman"/>
+          <w:sz w:val="24"/>
+          <w:szCs w:val="24"/>
+        </w:rPr>
+        <w:lastRenderedPageBreak/>
+        <w:t>HR</w:t>
+      </w:r>
+      <w:r>
+        <w:rPr>
+          <w:rFonts w:ascii="Times New Roman" w:eastAsia="Times New Roman" w:hAnsi="Times New Roman" w:cs="Times New Roman"/>
+          <w:sz w:val="24"/>
+          <w:szCs w:val="24"/>
+        </w:rPr>
+        <w:t>MS [M+H]</w:t>
+      </w:r>
+      <w:r>
+        <w:rPr>
+          <w:rFonts w:ascii="Times New Roman" w:eastAsia="Times New Roman" w:hAnsi="Times New Roman" w:cs="Times New Roman"/>
+          <w:sz w:val="24"/>
+          <w:szCs w:val="24"/>
           <w:vertAlign w:val="superscript"/>
         </w:rPr>
         <w:t>+</w:t>
@@ -5917,9 +5937,24 @@
           <w:rFonts w:ascii="Times New Roman" w:eastAsia="Times New Roman" w:hAnsi="Times New Roman" w:cs="Times New Roman"/>
           <w:sz w:val="24"/>
           <w:szCs w:val="24"/>
-          <w:highlight w:val="yellow"/>
-        </w:rPr>
-        <w:t> 293.0 m/z</w:t>
+        </w:rPr>
+        <w:t> 367.</w:t>
+      </w:r>
+      <w:r>
+        <w:rPr>
+          <w:rFonts w:ascii="Times New Roman" w:eastAsia="Times New Roman" w:hAnsi="Times New Roman" w:cs="Times New Roman"/>
+          <w:sz w:val="24"/>
+          <w:szCs w:val="24"/>
+        </w:rPr>
+        <w:t>1397</w:t>
+      </w:r>
+      <w:r>
+        <w:rPr>
+          <w:rFonts w:ascii="Times New Roman" w:eastAsia="Times New Roman" w:hAnsi="Times New Roman" w:cs="Times New Roman"/>
+          <w:sz w:val="24"/>
+          <w:szCs w:val="24"/>
+        </w:rPr>
+        <w:t xml:space="preserve"> m/z</w:t>
       </w:r>
     </w:p>
     <w:p>
@@ -5928,8 +5963,7 @@
         <w:contextualSpacing/>
         <w:jc w:val="both"/>
         <w:rPr>
-          <w:rFonts w:ascii="Times New Roman" w:hAnsi="Times New Roman" w:cs="Times New Roman"/>
-          <w:color w:val="000000"/>
+          <w:rFonts w:ascii="Times New Roman" w:eastAsia="Times New Roman" w:hAnsi="Times New Roman" w:cs="Times New Roman"/>
           <w:sz w:val="24"/>
           <w:szCs w:val="24"/>
         </w:rPr>
@@ -5949,7 +5983,7 @@
           <w:sz w:val="24"/>
           <w:szCs w:val="24"/>
         </w:rPr>
-        <w:t>H NMR (400 MHz, CHLOROFORM-d) δ ppm 5.42 (s, 1 H) 6.24 (q, J=2.8 Hz, 1 H) 6.49 (br. s., 1 H) 6.52 - 6.59 (m, 2 H) 6.80 (t, J=6.7 Hz, 1 H) 6.87 (br. s., 1 H) 6.91 (t, J=8.6 Hz, 2 H) 7.23 (t, J=7.6 Hz, 1 H) 7.55 (d, J=9.1 Hz, 1 H) 7.87 (d, J=6.8 Hz, 1 H) 9.64 (br. s., 1 H)</w:t>
+        <w:t>H NMR (400 MHz, CHLOROFORM-d) δ ppm 0.68 - 1.16 (m, 6 H) 1.91 (dquin, J=13.5, 6.7, 6.7, 6.7, 6.7 Hz, 1 H) 3.74 (d, J=6.6 Hz, 2 H) 6.49 - 6.57 (m, 2 H) 6.83 (t, J=6.3 Hz, 1 H) 6.86 - 6.92 (m, 2 H) 7.28 (t, J=7.3 Hz, 1 H) 7.34 (d, J=3.3 Hz, 1 H) 7.69 (d, J=9.1 Hz, 1 H) 7.77 (d, J=6.8 Hz, 1 H) 7.87 (d, J=3.3 Hz, 1 H).</w:t>
       </w:r>
     </w:p>
     <w:p>
@@ -5958,67 +5992,42 @@
         <w:contextualSpacing/>
         <w:jc w:val="both"/>
         <w:rPr>
-          <w:rFonts w:ascii="Times New Roman" w:hAnsi="Times New Roman" w:cs="Times New Roman"/>
-          <w:color w:val="000000"/>
-          <w:sz w:val="24"/>
-          <w:szCs w:val="24"/>
-        </w:rPr>
-      </w:pPr>
-      <w:r>
-        <w:rPr>
-          <w:rFonts w:ascii="Times New Roman" w:eastAsia="Times New Roman" w:hAnsi="Times New Roman" w:cs="Times New Roman"/>
-          <w:sz w:val="24"/>
-          <w:szCs w:val="24"/>
-          <w:highlight w:val="yellow"/>
+          <w:rFonts w:ascii="Times New Roman" w:eastAsia="Times New Roman" w:hAnsi="Times New Roman" w:cs="Times New Roman"/>
+          <w:sz w:val="24"/>
+          <w:szCs w:val="24"/>
+        </w:rPr>
+      </w:pPr>
+      <w:r>
+        <w:rPr>
+          <w:rFonts w:ascii="Times New Roman" w:eastAsia="Times New Roman" w:hAnsi="Times New Roman" w:cs="Times New Roman"/>
+          <w:sz w:val="24"/>
+          <w:szCs w:val="24"/>
           <w:vertAlign w:val="superscript"/>
         </w:rPr>
-        <w:lastRenderedPageBreak/>
-        <w:t>1</w:t>
-      </w:r>
-      <w:r>
-        <w:rPr>
-          <w:rFonts w:ascii="Times New Roman" w:eastAsia="Times New Roman" w:hAnsi="Times New Roman" w:cs="Times New Roman"/>
-          <w:sz w:val="24"/>
-          <w:szCs w:val="24"/>
-          <w:highlight w:val="yellow"/>
-          <w:vertAlign w:val="superscript"/>
-        </w:rPr>
-        <w:t>3</w:t>
-      </w:r>
-      <w:r>
-        <w:rPr>
-          <w:rFonts w:ascii="Times New Roman" w:eastAsia="Times New Roman" w:hAnsi="Times New Roman" w:cs="Times New Roman"/>
-          <w:sz w:val="24"/>
-          <w:szCs w:val="24"/>
-          <w:highlight w:val="yellow"/>
-        </w:rPr>
-        <w:t>C</w:t>
-      </w:r>
-      <w:r>
-        <w:rPr>
-          <w:rFonts w:ascii="Times New Roman" w:eastAsia="Times New Roman" w:hAnsi="Times New Roman" w:cs="Times New Roman"/>
-          <w:sz w:val="24"/>
-          <w:szCs w:val="24"/>
-          <w:highlight w:val="yellow"/>
-        </w:rPr>
-        <w:t xml:space="preserve"> NMR</w:t>
-      </w:r>
-    </w:p>
-    <w:p>
-      <w:pPr>
-        <w:spacing w:line="480" w:lineRule="auto"/>
-        <w:contextualSpacing/>
-        <w:rPr>
-          <w:rFonts w:ascii="Times New Roman" w:hAnsi="Times New Roman" w:cs="Times New Roman"/>
-          <w:color w:val="000000"/>
-          <w:sz w:val="24"/>
-          <w:szCs w:val="24"/>
-        </w:rPr>
-      </w:pPr>
-      <w:r>
-        <w:rPr>
-          <w:rFonts w:ascii="Times New Roman" w:hAnsi="Times New Roman" w:cs="Times New Roman"/>
-          <w:color w:val="000000"/>
+        <w:t>13</w:t>
+      </w:r>
+      <w:r>
+        <w:rPr>
+          <w:rFonts w:ascii="Times New Roman" w:eastAsia="Times New Roman" w:hAnsi="Times New Roman" w:cs="Times New Roman"/>
+          <w:sz w:val="24"/>
+          <w:szCs w:val="24"/>
+        </w:rPr>
+        <w:t>C NMR (500 MHz, CHLOROFORM-d) δ ppm 20.9, 28.5, 61.1, 113.1, 115.0 (d, J=7.3 Hz), 116.0 (d, J=22 Hz), 118.2, 119.1, 123.0, 125.2, 126.0, 133.1, 142.2, 143.2, 144.3, 155.8, 157.7, 161.8</w:t>
+      </w:r>
+    </w:p>
+    <w:p>
+      <w:pPr>
+        <w:spacing w:line="480" w:lineRule="auto"/>
+        <w:contextualSpacing/>
+        <w:rPr>
+          <w:rFonts w:ascii="Times New Roman" w:hAnsi="Times New Roman" w:cs="Times New Roman"/>
+          <w:sz w:val="24"/>
+          <w:szCs w:val="24"/>
+        </w:rPr>
+      </w:pPr>
+      <w:r>
+        <w:rPr>
+          <w:rFonts w:ascii="Times New Roman" w:hAnsi="Times New Roman" w:cs="Times New Roman"/>
           <w:sz w:val="24"/>
           <w:szCs w:val="24"/>
         </w:rPr>
@@ -6027,11 +6036,10 @@
       <w:r>
         <w:rPr>
           <w:rFonts w:ascii="Times New Roman" w:hAnsi="Times New Roman" w:cs="Times New Roman"/>
-          <w:color w:val="000000"/>
-          <w:sz w:val="24"/>
-          <w:szCs w:val="24"/>
-        </w:rPr>
-        <w:t>https://au-mynotebook.labarchives.com/share/Dana%2520Klug/NTAxLjh8Njk2ODYvMzg2L1RyZWVOb2RlLzEyOTU3ODE4NzV8MTI3My44</w:t>
+          <w:sz w:val="24"/>
+          <w:szCs w:val="24"/>
+        </w:rPr>
+        <w:t>https://au-mynotebook.labarchives.com/share/Dana%2520Klug/NTAwLjV8Njk2ODYvMzg1L1RyZWVOb2RlLzIyMTc5Nzk1MjZ8MTI3MC41</w:t>
       </w:r>
     </w:p>
     <w:p>
@@ -6041,22 +6049,24 @@
         <w:jc w:val="center"/>
         <w:rPr>
           <w:rFonts w:ascii="Times New Roman" w:hAnsi="Times New Roman" w:cs="Times New Roman"/>
-          <w:color w:val="000000"/>
-          <w:sz w:val="24"/>
-          <w:szCs w:val="24"/>
-        </w:rPr>
-      </w:pPr>
-      <w:r>
-        <w:rPr>
-          <w:rFonts w:ascii="Times New Roman" w:hAnsi="Times New Roman" w:cs="Times New Roman"/>
-          <w:sz w:val="24"/>
-          <w:szCs w:val="24"/>
-        </w:rPr>
-        <w:object w:dxaOrig="1910" w:dyaOrig="2270" w14:anchorId="5E20BDC6">
-          <v:shape id="_x0000_i1194" type="#_x0000_t75" style="width:95.25pt;height:114pt" o:ole="">
+          <w:b/>
+          <w:bCs/>
+          <w:color w:val="000000"/>
+          <w:sz w:val="24"/>
+          <w:szCs w:val="24"/>
+        </w:rPr>
+      </w:pPr>
+      <w:r>
+        <w:rPr>
+          <w:rFonts w:ascii="Times New Roman" w:hAnsi="Times New Roman" w:cs="Times New Roman"/>
+          <w:sz w:val="24"/>
+          <w:szCs w:val="24"/>
+        </w:rPr>
+        <w:object w:dxaOrig="1792" w:dyaOrig="1715" w14:anchorId="5C542052">
+          <v:shape id="_x0000_i1040" type="#_x0000_t75" style="width:89.25pt;height:86.25pt" o:ole="">
             <v:imagedata r:id="rId32" o:title=""/>
           </v:shape>
-          <o:OLEObject Type="Embed" ProgID="ChemDraw.Document.6.0" ShapeID="_x0000_i1194" DrawAspect="Content" ObjectID="_1701089562" r:id="rId33"/>
+          <o:OLEObject Type="Embed" ProgID="ChemDraw.Document.6.0" ShapeID="_x0000_i1040" DrawAspect="Content" ObjectID="_1704093106" r:id="rId33"/>
         </w:object>
       </w:r>
     </w:p>
@@ -6071,6 +6081,39 @@
           <w:szCs w:val="24"/>
         </w:rPr>
       </w:pPr>
+      <w:r>
+        <w:rPr>
+          <w:rFonts w:ascii="Times New Roman" w:hAnsi="Times New Roman" w:cs="Times New Roman"/>
+          <w:b/>
+          <w:bCs/>
+          <w:color w:val="000000"/>
+          <w:sz w:val="24"/>
+          <w:szCs w:val="24"/>
+        </w:rPr>
+        <w:t>2-(</w:t>
+      </w:r>
+      <w:r>
+        <w:rPr>
+          <w:rFonts w:ascii="Times New Roman" w:hAnsi="Times New Roman" w:cs="Times New Roman"/>
+          <w:b/>
+          <w:bCs/>
+          <w:color w:val="000000"/>
+          <w:sz w:val="24"/>
+          <w:szCs w:val="24"/>
+        </w:rPr>
+        <w:t>P</w:t>
+      </w:r>
+      <w:r>
+        <w:rPr>
+          <w:rFonts w:ascii="Times New Roman" w:hAnsi="Times New Roman" w:cs="Times New Roman"/>
+          <w:b/>
+          <w:bCs/>
+          <w:color w:val="000000"/>
+          <w:sz w:val="24"/>
+          <w:szCs w:val="24"/>
+        </w:rPr>
+        <w:t>yridin-2-yl)-3-(</w:t>
+      </w:r>
       <w:r>
         <w:rPr>
           <w:rFonts w:ascii="Times New Roman" w:hAnsi="Times New Roman" w:cs="Times New Roman"/>
@@ -6082,40 +6125,18 @@
           <w:sz w:val="24"/>
           <w:szCs w:val="24"/>
         </w:rPr>
-        <w:t>N</w:t>
-      </w:r>
-      <w:r>
-        <w:rPr>
-          <w:rFonts w:ascii="Times New Roman" w:hAnsi="Times New Roman" w:cs="Times New Roman"/>
-          <w:b/>
-          <w:bCs/>
-          <w:color w:val="000000"/>
-          <w:sz w:val="24"/>
-          <w:szCs w:val="24"/>
-        </w:rPr>
-        <w:t>-(4-</w:t>
-      </w:r>
-      <w:r>
-        <w:rPr>
-          <w:rFonts w:ascii="Times New Roman" w:hAnsi="Times New Roman" w:cs="Times New Roman"/>
-          <w:b/>
-          <w:bCs/>
-          <w:color w:val="000000"/>
-          <w:sz w:val="24"/>
-          <w:szCs w:val="24"/>
-        </w:rPr>
-        <w:t>F</w:t>
-      </w:r>
-      <w:r>
-        <w:rPr>
-          <w:rFonts w:ascii="Times New Roman" w:hAnsi="Times New Roman" w:cs="Times New Roman"/>
-          <w:b/>
-          <w:bCs/>
-          <w:color w:val="000000"/>
-          <w:sz w:val="24"/>
-          <w:szCs w:val="24"/>
-        </w:rPr>
-        <w:t>luorophenyl)-</w:t>
+        <w:t>p</w:t>
+      </w:r>
+      <w:r>
+        <w:rPr>
+          <w:rFonts w:ascii="Times New Roman" w:hAnsi="Times New Roman" w:cs="Times New Roman"/>
+          <w:b/>
+          <w:bCs/>
+          <w:color w:val="000000"/>
+          <w:sz w:val="24"/>
+          <w:szCs w:val="24"/>
+        </w:rPr>
+        <w:t>-tolyl)imidazo[1,2-</w:t>
       </w:r>
       <w:r>
         <w:rPr>
@@ -6128,27 +6149,54 @@
           <w:sz w:val="24"/>
           <w:szCs w:val="24"/>
         </w:rPr>
-        <w:t>N</w:t>
-      </w:r>
-      <w:r>
-        <w:rPr>
-          <w:rFonts w:ascii="Times New Roman" w:hAnsi="Times New Roman" w:cs="Times New Roman"/>
-          <w:b/>
-          <w:bCs/>
-          <w:color w:val="000000"/>
-          <w:sz w:val="24"/>
-          <w:szCs w:val="24"/>
-        </w:rPr>
-        <w:t>-isobutyl-2-(thiazol-2-yl)imidazo[1,2-</w:t>
-      </w:r>
-      <w:r>
-        <w:rPr>
-          <w:rFonts w:ascii="Times New Roman" w:hAnsi="Times New Roman" w:cs="Times New Roman"/>
-          <w:b/>
-          <w:bCs/>
+        <w:t>a</w:t>
+      </w:r>
+      <w:r>
+        <w:rPr>
+          <w:rFonts w:ascii="Times New Roman" w:hAnsi="Times New Roman" w:cs="Times New Roman"/>
+          <w:b/>
+          <w:bCs/>
+          <w:color w:val="000000"/>
+          <w:sz w:val="24"/>
+          <w:szCs w:val="24"/>
+        </w:rPr>
+        <w:t xml:space="preserve">]pyridine </w:t>
+      </w:r>
+      <w:r>
+        <w:rPr>
+          <w:rFonts w:ascii="Times New Roman" w:hAnsi="Times New Roman" w:cs="Times New Roman"/>
+          <w:b/>
+          <w:bCs/>
+          <w:color w:val="000000"/>
+          <w:sz w:val="24"/>
+          <w:szCs w:val="24"/>
+        </w:rPr>
+        <w:t>(OSA_001018).</w:t>
+      </w:r>
+      <w:r>
+        <w:rPr>
+          <w:rFonts w:ascii="Times New Roman" w:hAnsi="Times New Roman" w:cs="Times New Roman"/>
+          <w:b/>
+          <w:bCs/>
+          <w:color w:val="000000"/>
+          <w:sz w:val="24"/>
+          <w:szCs w:val="24"/>
+        </w:rPr>
+        <w:t xml:space="preserve"> </w:t>
+      </w:r>
+      <w:r>
+        <w:rPr>
+          <w:rFonts w:ascii="Times New Roman" w:eastAsia="Times New Roman" w:hAnsi="Times New Roman" w:cs="Times New Roman"/>
+          <w:sz w:val="24"/>
+          <w:szCs w:val="24"/>
+        </w:rPr>
+        <w:t>3-Bromo-7-chloro-2-(pyridin-2-yl)imidazo[1,2-</w:t>
+      </w:r>
+      <w:r>
+        <w:rPr>
+          <w:rFonts w:ascii="Times New Roman" w:eastAsia="Times New Roman" w:hAnsi="Times New Roman" w:cs="Times New Roman"/>
           <w:i/>
           <w:iCs/>
-          <w:color w:val="000000"/>
           <w:sz w:val="24"/>
           <w:szCs w:val="24"/>
         </w:rPr>
@@ -6156,55 +6204,11 @@
       </w:r>
       <w:r>
         <w:rPr>
-          <w:rFonts w:ascii="Times New Roman" w:hAnsi="Times New Roman" w:cs="Times New Roman"/>
-          <w:b/>
-          <w:bCs/>
-          <w:color w:val="000000"/>
-          <w:sz w:val="24"/>
-          <w:szCs w:val="24"/>
-        </w:rPr>
-        <w:t>]pyridin-3-amine</w:t>
-      </w:r>
-      <w:r>
-        <w:rPr>
-          <w:rFonts w:ascii="Times New Roman" w:hAnsi="Times New Roman" w:cs="Times New Roman"/>
-          <w:b/>
-          <w:bCs/>
-          <w:color w:val="000000"/>
-          <w:sz w:val="24"/>
-          <w:szCs w:val="24"/>
-        </w:rPr>
-        <w:t xml:space="preserve"> </w:t>
-      </w:r>
-      <w:r>
-        <w:rPr>
-          <w:rFonts w:ascii="Times New Roman" w:hAnsi="Times New Roman" w:cs="Times New Roman"/>
-          <w:b/>
-          <w:bCs/>
-          <w:color w:val="000000"/>
-          <w:sz w:val="24"/>
-          <w:szCs w:val="24"/>
-        </w:rPr>
-        <w:t>(OSA_001010).</w:t>
-      </w:r>
-      <w:r>
-        <w:rPr>
-          <w:rFonts w:ascii="Times New Roman" w:hAnsi="Times New Roman" w:cs="Times New Roman"/>
-          <w:b/>
-          <w:bCs/>
-          <w:color w:val="000000"/>
-          <w:sz w:val="24"/>
-          <w:szCs w:val="24"/>
-        </w:rPr>
-        <w:t xml:space="preserve"> </w:t>
-      </w:r>
-      <w:r>
-        <w:rPr>
-          <w:rFonts w:ascii="Times New Roman" w:eastAsia="Times New Roman" w:hAnsi="Times New Roman" w:cs="Times New Roman"/>
-          <w:sz w:val="24"/>
-          <w:szCs w:val="24"/>
-        </w:rPr>
-        <w:t xml:space="preserve">To a mixture of </w:t>
+          <w:rFonts w:ascii="Times New Roman" w:eastAsia="Times New Roman" w:hAnsi="Times New Roman" w:cs="Times New Roman"/>
+          <w:sz w:val="24"/>
+          <w:szCs w:val="24"/>
+        </w:rPr>
+        <w:t xml:space="preserve">]pyridine (100 mg, 0.365 mmol), </w:t>
       </w:r>
       <w:r>
         <w:rPr>
@@ -6214,15 +6218,116 @@
           <w:sz w:val="24"/>
           <w:szCs w:val="24"/>
         </w:rPr>
-        <w:t>N</w:t>
-      </w:r>
-      <w:r>
-        <w:rPr>
-          <w:rFonts w:ascii="Times New Roman" w:eastAsia="Times New Roman" w:hAnsi="Times New Roman" w:cs="Times New Roman"/>
-          <w:sz w:val="24"/>
-          <w:szCs w:val="24"/>
-        </w:rPr>
-        <w:t>-(4-fluorophenyl)-2-(thiazol-2-yl)imidazo[1,2-</w:t>
+        <w:t>p</w:t>
+      </w:r>
+      <w:r>
+        <w:rPr>
+          <w:rFonts w:ascii="Times New Roman" w:eastAsia="Times New Roman" w:hAnsi="Times New Roman" w:cs="Times New Roman"/>
+          <w:sz w:val="24"/>
+          <w:szCs w:val="24"/>
+        </w:rPr>
+        <w:t>-tolylboronic acid (59 mg, 0.434 mmol), and PdCl</w:t>
+      </w:r>
+      <w:r>
+        <w:rPr>
+          <w:rFonts w:ascii="Times New Roman" w:eastAsia="Times New Roman" w:hAnsi="Times New Roman" w:cs="Times New Roman"/>
+          <w:sz w:val="24"/>
+          <w:szCs w:val="24"/>
+          <w:vertAlign w:val="subscript"/>
+        </w:rPr>
+        <w:t>2</w:t>
+      </w:r>
+      <w:r>
+        <w:rPr>
+          <w:rFonts w:ascii="Times New Roman" w:eastAsia="Times New Roman" w:hAnsi="Times New Roman" w:cs="Times New Roman"/>
+          <w:sz w:val="24"/>
+          <w:szCs w:val="24"/>
+        </w:rPr>
+        <w:t>(dppf)</w:t>
+      </w:r>
+      <w:r>
+        <w:rPr>
+          <w:rFonts w:ascii="Times New Roman" w:eastAsia="Times New Roman" w:hAnsi="Times New Roman" w:cs="Times New Roman"/>
+          <w:sz w:val="24"/>
+          <w:szCs w:val="24"/>
+        </w:rPr>
+        <w:t>∙</w:t>
+      </w:r>
+      <w:r>
+        <w:rPr>
+          <w:rFonts w:ascii="Times New Roman" w:eastAsia="Times New Roman" w:hAnsi="Times New Roman" w:cs="Times New Roman"/>
+          <w:sz w:val="24"/>
+          <w:szCs w:val="24"/>
+        </w:rPr>
+        <w:t>CH</w:t>
+      </w:r>
+      <w:r>
+        <w:rPr>
+          <w:rFonts w:ascii="Times New Roman" w:eastAsia="Times New Roman" w:hAnsi="Times New Roman" w:cs="Times New Roman"/>
+          <w:sz w:val="24"/>
+          <w:szCs w:val="24"/>
+          <w:vertAlign w:val="subscript"/>
+        </w:rPr>
+        <w:t>2</w:t>
+      </w:r>
+      <w:r>
+        <w:rPr>
+          <w:rFonts w:ascii="Times New Roman" w:eastAsia="Times New Roman" w:hAnsi="Times New Roman" w:cs="Times New Roman"/>
+          <w:sz w:val="24"/>
+          <w:szCs w:val="24"/>
+        </w:rPr>
+        <w:t>Cl</w:t>
+      </w:r>
+      <w:r>
+        <w:rPr>
+          <w:rFonts w:ascii="Times New Roman" w:eastAsia="Times New Roman" w:hAnsi="Times New Roman" w:cs="Times New Roman"/>
+          <w:sz w:val="24"/>
+          <w:szCs w:val="24"/>
+          <w:vertAlign w:val="subscript"/>
+        </w:rPr>
+        <w:t>2</w:t>
+      </w:r>
+      <w:r>
+        <w:rPr>
+          <w:rFonts w:ascii="Times New Roman" w:eastAsia="Times New Roman" w:hAnsi="Times New Roman" w:cs="Times New Roman"/>
+          <w:sz w:val="24"/>
+          <w:szCs w:val="24"/>
+        </w:rPr>
+        <w:t xml:space="preserve"> (30 mg, 0.037 mmol) were combined in a microwave vial that was filled with argon and evacuated three times. A 2M aqueous Na</w:t>
+      </w:r>
+      <w:r>
+        <w:rPr>
+          <w:rFonts w:ascii="Times New Roman" w:eastAsia="Times New Roman" w:hAnsi="Times New Roman" w:cs="Times New Roman"/>
+          <w:sz w:val="24"/>
+          <w:szCs w:val="24"/>
+          <w:vertAlign w:val="subscript"/>
+        </w:rPr>
+        <w:t>2</w:t>
+      </w:r>
+      <w:r>
+        <w:rPr>
+          <w:rFonts w:ascii="Times New Roman" w:eastAsia="Times New Roman" w:hAnsi="Times New Roman" w:cs="Times New Roman"/>
+          <w:sz w:val="24"/>
+          <w:szCs w:val="24"/>
+        </w:rPr>
+        <w:t>CO</w:t>
+      </w:r>
+      <w:r>
+        <w:rPr>
+          <w:rFonts w:ascii="Times New Roman" w:eastAsia="Times New Roman" w:hAnsi="Times New Roman" w:cs="Times New Roman"/>
+          <w:sz w:val="24"/>
+          <w:szCs w:val="24"/>
+          <w:vertAlign w:val="subscript"/>
+        </w:rPr>
+        <w:t>3</w:t>
+      </w:r>
+      <w:r>
+        <w:rPr>
+          <w:rFonts w:ascii="Times New Roman" w:eastAsia="Times New Roman" w:hAnsi="Times New Roman" w:cs="Times New Roman"/>
+          <w:sz w:val="24"/>
+          <w:szCs w:val="24"/>
+        </w:rPr>
+        <w:t xml:space="preserve"> solution (0.90 ml, 1.80 mmol) was added, followed by the additon of 3:1 PhMe:EtOH (1.8 ml, 0.2 M). The reaction was run in the microwave at 120 ºC for 30 mins. The reaction was cooled to room temperature, diluted with MeOH, filtered through celite, and concentrated. The crude material was purified by flash chromatography (1-10% 5% NH4OH/MeOH:DCM),</w:t>
       </w:r>
       <w:r>
         <w:rPr>
@@ -6232,116 +6337,28 @@
           <w:sz w:val="24"/>
           <w:szCs w:val="24"/>
         </w:rPr>
-        <w:t>a</w:t>
-      </w:r>
-      <w:r>
-        <w:rPr>
-          <w:rFonts w:ascii="Times New Roman" w:eastAsia="Times New Roman" w:hAnsi="Times New Roman" w:cs="Times New Roman"/>
-          <w:sz w:val="24"/>
-          <w:szCs w:val="24"/>
-        </w:rPr>
-        <w:t>]pyridin-3-amine (150 mg, 0.483 mmol) and Cs</w:t>
-      </w:r>
-      <w:r>
-        <w:rPr>
-          <w:rFonts w:ascii="Times New Roman" w:eastAsia="Times New Roman" w:hAnsi="Times New Roman" w:cs="Times New Roman"/>
-          <w:sz w:val="24"/>
-          <w:szCs w:val="24"/>
-          <w:vertAlign w:val="subscript"/>
-        </w:rPr>
-        <w:t>2</w:t>
-      </w:r>
-      <w:r>
-        <w:rPr>
-          <w:rFonts w:ascii="Times New Roman" w:eastAsia="Times New Roman" w:hAnsi="Times New Roman" w:cs="Times New Roman"/>
-          <w:sz w:val="24"/>
-          <w:szCs w:val="24"/>
-        </w:rPr>
-        <w:t>CO</w:t>
-      </w:r>
-      <w:r>
-        <w:rPr>
-          <w:rFonts w:ascii="Times New Roman" w:eastAsia="Times New Roman" w:hAnsi="Times New Roman" w:cs="Times New Roman"/>
-          <w:sz w:val="24"/>
-          <w:szCs w:val="24"/>
-          <w:vertAlign w:val="subscript"/>
-        </w:rPr>
-        <w:t>3</w:t>
-      </w:r>
-      <w:r>
-        <w:rPr>
-          <w:rFonts w:ascii="Times New Roman" w:eastAsia="Times New Roman" w:hAnsi="Times New Roman" w:cs="Times New Roman"/>
-          <w:sz w:val="24"/>
-          <w:szCs w:val="24"/>
-        </w:rPr>
-        <w:t xml:space="preserve"> (190 mg, 0.583 mmol) in DMF (3.2 mL, 0.15 M) was added 1-iodo-2-methylpropane (0.083 mL, 0.721 mmol). The reaction mixture was stirred overnight at room temperature. Reaction was incomplete by LCMS. The reaction temperature increased to 50 ºC and the reaction was stirred for another ~24 h. Starting material remained major peak, so the reaction temperature was further increased to 100 ºC and the reaction was run for another ~24 h. However, starting m</w:t>
-      </w:r>
-      <w:r>
-        <w:rPr>
-          <w:rFonts w:ascii="Times New Roman" w:eastAsia="Times New Roman" w:hAnsi="Times New Roman" w:cs="Times New Roman"/>
-          <w:sz w:val="24"/>
-          <w:szCs w:val="24"/>
-        </w:rPr>
-        <w:t>a</w:t>
-      </w:r>
-      <w:r>
-        <w:rPr>
-          <w:rFonts w:ascii="Times New Roman" w:eastAsia="Times New Roman" w:hAnsi="Times New Roman" w:cs="Times New Roman"/>
-          <w:sz w:val="24"/>
-          <w:szCs w:val="24"/>
-        </w:rPr>
-        <w:t>terial remained the major peak. Additional 1-iodo-2-methylpropane (0.083 mL, 0.721 mmol) was added and the reaction was run at  100 ºC for another three days. Additional Cs</w:t>
-      </w:r>
-      <w:r>
-        <w:rPr>
-          <w:rFonts w:ascii="Times New Roman" w:eastAsia="Times New Roman" w:hAnsi="Times New Roman" w:cs="Times New Roman"/>
-          <w:sz w:val="24"/>
-          <w:szCs w:val="24"/>
-          <w:vertAlign w:val="subscript"/>
-        </w:rPr>
-        <w:t>2</w:t>
-      </w:r>
-      <w:r>
-        <w:rPr>
-          <w:rFonts w:ascii="Times New Roman" w:eastAsia="Times New Roman" w:hAnsi="Times New Roman" w:cs="Times New Roman"/>
-          <w:sz w:val="24"/>
-          <w:szCs w:val="24"/>
-        </w:rPr>
-        <w:t>CO</w:t>
-      </w:r>
-      <w:r>
-        <w:rPr>
-          <w:rFonts w:ascii="Times New Roman" w:eastAsia="Times New Roman" w:hAnsi="Times New Roman" w:cs="Times New Roman"/>
-          <w:sz w:val="24"/>
-          <w:szCs w:val="24"/>
-          <w:vertAlign w:val="subscript"/>
-        </w:rPr>
-        <w:t>3</w:t>
-      </w:r>
-      <w:r>
-        <w:rPr>
-          <w:rFonts w:ascii="Times New Roman" w:eastAsia="Times New Roman" w:hAnsi="Times New Roman" w:cs="Times New Roman"/>
-          <w:sz w:val="24"/>
-          <w:szCs w:val="24"/>
-        </w:rPr>
-        <w:t xml:space="preserve"> (190 mg, 0.583 mmol) was added and the temperature was lowered back to 50 ºC. The reaction was run for another ~24 h. The reaction was stopped and cooled to room temperature, then diluted with EtOAc. The organic layer was washed five times with water and once with brine, dried with sodium sulfate, and </w:t>
-      </w:r>
-      <w:r>
-        <w:rPr>
-          <w:rFonts w:ascii="Times New Roman" w:eastAsia="Times New Roman" w:hAnsi="Times New Roman" w:cs="Times New Roman"/>
-          <w:sz w:val="24"/>
-          <w:szCs w:val="24"/>
-        </w:rPr>
-        <w:t>concentrated under vacuum</w:t>
-      </w:r>
-      <w:r>
-        <w:rPr>
-          <w:rFonts w:ascii="Times New Roman" w:eastAsia="Times New Roman" w:hAnsi="Times New Roman" w:cs="Times New Roman"/>
-          <w:sz w:val="24"/>
-          <w:szCs w:val="24"/>
-        </w:rPr>
-        <w:t xml:space="preserve">. The crude material was purified by flash chromatography (20-100% EtOAc:Hex). Fractions containing </w:t>
-      </w:r>
+        <w:t> </w:t>
+      </w:r>
+      <w:r>
+        <w:rPr>
+          <w:rFonts w:ascii="Times New Roman" w:eastAsia="Times New Roman" w:hAnsi="Times New Roman" w:cs="Times New Roman"/>
+          <w:sz w:val="24"/>
+          <w:szCs w:val="24"/>
+        </w:rPr>
+        <w:t>then by reverse phase chromatography (5-100% ACN:H2O) to afford the title compound as a tan solid (52 mg, 50%).</w:t>
+      </w:r>
+    </w:p>
+    <w:p>
+      <w:pPr>
+        <w:spacing w:line="480" w:lineRule="auto"/>
+        <w:contextualSpacing/>
+        <w:jc w:val="both"/>
+        <w:rPr>
+          <w:rFonts w:ascii="Times New Roman" w:eastAsia="Times New Roman" w:hAnsi="Times New Roman" w:cs="Times New Roman"/>
+          <w:sz w:val="24"/>
+          <w:szCs w:val="24"/>
+        </w:rPr>
+      </w:pPr>
       <w:r>
         <w:rPr>
           <w:rFonts w:ascii="Times New Roman" w:eastAsia="Times New Roman" w:hAnsi="Times New Roman" w:cs="Times New Roman"/>
@@ -6349,31 +6366,24 @@
           <w:szCs w:val="24"/>
         </w:rPr>
         <w:lastRenderedPageBreak/>
-        <w:t xml:space="preserve">desired pdt were concentrated, then triturated with MeOH to afford </w:t>
-      </w:r>
-      <w:r>
-        <w:rPr>
-          <w:rFonts w:ascii="Times New Roman" w:eastAsia="Times New Roman" w:hAnsi="Times New Roman" w:cs="Times New Roman"/>
-          <w:sz w:val="24"/>
-          <w:szCs w:val="24"/>
-        </w:rPr>
-        <w:t xml:space="preserve">the title compound as </w:t>
-      </w:r>
-      <w:r>
-        <w:rPr>
-          <w:rFonts w:ascii="Times New Roman" w:eastAsia="Times New Roman" w:hAnsi="Times New Roman" w:cs="Times New Roman"/>
-          <w:sz w:val="24"/>
-          <w:szCs w:val="24"/>
-        </w:rPr>
-        <w:t>a bright yellow solid</w:t>
-      </w:r>
-      <w:r>
-        <w:rPr>
-          <w:rFonts w:ascii="Times New Roman" w:eastAsia="Times New Roman" w:hAnsi="Times New Roman" w:cs="Times New Roman"/>
-          <w:sz w:val="24"/>
-          <w:szCs w:val="24"/>
-        </w:rPr>
-        <w:t xml:space="preserve"> (24 mg, 14%).</w:t>
+        <w:t>HRMS [M+H]</w:t>
+      </w:r>
+      <w:r>
+        <w:rPr>
+          <w:rFonts w:ascii="Times New Roman" w:eastAsia="Times New Roman" w:hAnsi="Times New Roman" w:cs="Times New Roman"/>
+          <w:sz w:val="24"/>
+          <w:szCs w:val="24"/>
+          <w:vertAlign w:val="superscript"/>
+        </w:rPr>
+        <w:t>+</w:t>
+      </w:r>
+      <w:r>
+        <w:rPr>
+          <w:rFonts w:ascii="Times New Roman" w:eastAsia="Times New Roman" w:hAnsi="Times New Roman" w:cs="Times New Roman"/>
+          <w:sz w:val="24"/>
+          <w:szCs w:val="24"/>
+        </w:rPr>
+        <w:t> 286.1346 m/z</w:t>
       </w:r>
     </w:p>
     <w:p>
@@ -6392,49 +6402,17 @@
           <w:rFonts w:ascii="Times New Roman" w:eastAsia="Times New Roman" w:hAnsi="Times New Roman" w:cs="Times New Roman"/>
           <w:sz w:val="24"/>
           <w:szCs w:val="24"/>
-        </w:rPr>
-        <w:t>HR</w:t>
-      </w:r>
-      <w:r>
-        <w:rPr>
-          <w:rFonts w:ascii="Times New Roman" w:eastAsia="Times New Roman" w:hAnsi="Times New Roman" w:cs="Times New Roman"/>
-          <w:sz w:val="24"/>
-          <w:szCs w:val="24"/>
-        </w:rPr>
-        <w:t>MS [M+H]</w:t>
-      </w:r>
-      <w:r>
-        <w:rPr>
-          <w:rFonts w:ascii="Times New Roman" w:eastAsia="Times New Roman" w:hAnsi="Times New Roman" w:cs="Times New Roman"/>
-          <w:sz w:val="24"/>
-          <w:szCs w:val="24"/>
           <w:vertAlign w:val="superscript"/>
         </w:rPr>
-        <w:t>+</w:t>
-      </w:r>
-      <w:r>
-        <w:rPr>
-          <w:rFonts w:ascii="Times New Roman" w:eastAsia="Times New Roman" w:hAnsi="Times New Roman" w:cs="Times New Roman"/>
-          <w:sz w:val="24"/>
-          <w:szCs w:val="24"/>
-        </w:rPr>
-        <w:t> 367.</w:t>
-      </w:r>
-      <w:r>
-        <w:rPr>
-          <w:rFonts w:ascii="Times New Roman" w:eastAsia="Times New Roman" w:hAnsi="Times New Roman" w:cs="Times New Roman"/>
-          <w:sz w:val="24"/>
-          <w:szCs w:val="24"/>
-        </w:rPr>
-        <w:t>1397</w:t>
-      </w:r>
-      <w:r>
-        <w:rPr>
-          <w:rFonts w:ascii="Times New Roman" w:eastAsia="Times New Roman" w:hAnsi="Times New Roman" w:cs="Times New Roman"/>
-          <w:sz w:val="24"/>
-          <w:szCs w:val="24"/>
-        </w:rPr>
-        <w:t xml:space="preserve"> m/z</w:t>
+        <w:t>1</w:t>
+      </w:r>
+      <w:r>
+        <w:rPr>
+          <w:rFonts w:ascii="Times New Roman" w:eastAsia="Times New Roman" w:hAnsi="Times New Roman" w:cs="Times New Roman"/>
+          <w:sz w:val="24"/>
+          <w:szCs w:val="24"/>
+        </w:rPr>
+        <w:t>H NMR (400 MHz, CHLOROFORM-d) δ ppm 2.46 (s, 3 H) 6.74 (td, J=6.8, 1.0 Hz, 1 H) 7.13 (ddd, J=7.3, 4.8, 1.3 Hz, 1 H) 7.20 (ddd, J=9.0, 6.8, 1.1 Hz, 1 H) 7.33 (d, J=7.8 Hz, 2 H) 7.39 (d, J=8.1 Hz, 2 H) 7.58 (td, J=6.1, 5.3 Hz, 1 H) 7.64 (d, J=7.8 Hz, 1 H) 7.71 (d, J=9.1 Hz, 1 H) 7.98 (d, J=6.8 Hz, 1 H) 8.60 (dq, J=2.3, 1.0 Hz, 1 H)</w:t>
       </w:r>
     </w:p>
     <w:p>
@@ -6455,35 +6433,6 @@
           <w:szCs w:val="24"/>
           <w:vertAlign w:val="superscript"/>
         </w:rPr>
-        <w:t>1</w:t>
-      </w:r>
-      <w:r>
-        <w:rPr>
-          <w:rFonts w:ascii="Times New Roman" w:eastAsia="Times New Roman" w:hAnsi="Times New Roman" w:cs="Times New Roman"/>
-          <w:sz w:val="24"/>
-          <w:szCs w:val="24"/>
-        </w:rPr>
-        <w:t>H NMR (400 MHz, CHLOROFORM-d) δ ppm 0.68 - 1.16 (m, 6 H) 1.91 (dquin, J=13.5, 6.7, 6.7, 6.7, 6.7 Hz, 1 H) 3.74 (d, J=6.6 Hz, 2 H) 6.49 - 6.57 (m, 2 H) 6.83 (t, J=6.3 Hz, 1 H) 6.86 - 6.92 (m, 2 H) 7.28 (t, J=7.3 Hz, 1 H) 7.34 (d, J=3.3 Hz, 1 H) 7.69 (d, J=9.1 Hz, 1 H) 7.77 (d, J=6.8 Hz, 1 H) 7.87 (d, J=3.3 Hz, 1 H).</w:t>
-      </w:r>
-    </w:p>
-    <w:p>
-      <w:pPr>
-        <w:spacing w:line="480" w:lineRule="auto"/>
-        <w:contextualSpacing/>
-        <w:jc w:val="both"/>
-        <w:rPr>
-          <w:rFonts w:ascii="Times New Roman" w:eastAsia="Times New Roman" w:hAnsi="Times New Roman" w:cs="Times New Roman"/>
-          <w:sz w:val="24"/>
-          <w:szCs w:val="24"/>
-        </w:rPr>
-      </w:pPr>
-      <w:r>
-        <w:rPr>
-          <w:rFonts w:ascii="Times New Roman" w:eastAsia="Times New Roman" w:hAnsi="Times New Roman" w:cs="Times New Roman"/>
-          <w:sz w:val="24"/>
-          <w:szCs w:val="24"/>
-          <w:vertAlign w:val="superscript"/>
-        </w:rPr>
         <w:t>13</w:t>
       </w:r>
       <w:r>
@@ -6492,486 +6441,6 @@
           <w:sz w:val="24"/>
           <w:szCs w:val="24"/>
         </w:rPr>
-        <w:t>C NMR (500 MHz, CHLOROFORM-d) δ ppm 20.9, 28.5, 61.1, 113.1, 115.0 (d, J=7.3 Hz), 116.0 (d, J=22 Hz), 118.2, 119.1, 123.0, 125.2, 126.0, 133.1, 142.2, 143.2, 144.3, 155.8, 157.7, 161.8</w:t>
-      </w:r>
-    </w:p>
-    <w:p>
-      <w:pPr>
-        <w:spacing w:line="480" w:lineRule="auto"/>
-        <w:contextualSpacing/>
-        <w:rPr>
-          <w:rFonts w:ascii="Times New Roman" w:hAnsi="Times New Roman" w:cs="Times New Roman"/>
-          <w:sz w:val="24"/>
-          <w:szCs w:val="24"/>
-        </w:rPr>
-      </w:pPr>
-      <w:r>
-        <w:rPr>
-          <w:rFonts w:ascii="Times New Roman" w:hAnsi="Times New Roman" w:cs="Times New Roman"/>
-          <w:sz w:val="24"/>
-          <w:szCs w:val="24"/>
-        </w:rPr>
-        <w:t xml:space="preserve">ELN Link: </w:t>
-      </w:r>
-      <w:r>
-        <w:rPr>
-          <w:rFonts w:ascii="Times New Roman" w:hAnsi="Times New Roman" w:cs="Times New Roman"/>
-          <w:sz w:val="24"/>
-          <w:szCs w:val="24"/>
-        </w:rPr>
-        <w:t>https://au-mynotebook.labarchives.com/share/Dana%2520Klug/NTAwLjV8Njk2ODYvMzg1L1RyZWVOb2RlLzIyMTc5Nzk1MjZ8MTI3MC41</w:t>
-      </w:r>
-    </w:p>
-    <w:p>
-      <w:pPr>
-        <w:spacing w:line="480" w:lineRule="auto"/>
-        <w:contextualSpacing/>
-        <w:jc w:val="center"/>
-        <w:rPr>
-          <w:rFonts w:ascii="Times New Roman" w:hAnsi="Times New Roman" w:cs="Times New Roman"/>
-          <w:b/>
-          <w:bCs/>
-          <w:color w:val="000000"/>
-          <w:sz w:val="24"/>
-          <w:szCs w:val="24"/>
-        </w:rPr>
-      </w:pPr>
-      <w:r>
-        <w:rPr>
-          <w:rFonts w:ascii="Times New Roman" w:hAnsi="Times New Roman" w:cs="Times New Roman"/>
-          <w:sz w:val="24"/>
-          <w:szCs w:val="24"/>
-        </w:rPr>
-        <w:object w:dxaOrig="1792" w:dyaOrig="1715" w14:anchorId="5C542052">
-          <v:shape id="_x0000_i1215" type="#_x0000_t75" style="width:89.25pt;height:86.25pt" o:ole="">
-            <v:imagedata r:id="rId34" o:title=""/>
-          </v:shape>
-          <o:OLEObject Type="Embed" ProgID="ChemDraw.Document.6.0" ShapeID="_x0000_i1215" DrawAspect="Content" ObjectID="_1701089563" r:id="rId35"/>
-        </w:object>
-      </w:r>
-    </w:p>
-    <w:p>
-      <w:pPr>
-        <w:spacing w:line="480" w:lineRule="auto"/>
-        <w:contextualSpacing/>
-        <w:jc w:val="both"/>
-        <w:rPr>
-          <w:rFonts w:ascii="Times New Roman" w:eastAsia="Times New Roman" w:hAnsi="Times New Roman" w:cs="Times New Roman"/>
-          <w:sz w:val="24"/>
-          <w:szCs w:val="24"/>
-        </w:rPr>
-      </w:pPr>
-      <w:r>
-        <w:rPr>
-          <w:rFonts w:ascii="Times New Roman" w:hAnsi="Times New Roman" w:cs="Times New Roman"/>
-          <w:b/>
-          <w:bCs/>
-          <w:color w:val="000000"/>
-          <w:sz w:val="24"/>
-          <w:szCs w:val="24"/>
-        </w:rPr>
-        <w:t>2-(</w:t>
-      </w:r>
-      <w:r>
-        <w:rPr>
-          <w:rFonts w:ascii="Times New Roman" w:hAnsi="Times New Roman" w:cs="Times New Roman"/>
-          <w:b/>
-          <w:bCs/>
-          <w:color w:val="000000"/>
-          <w:sz w:val="24"/>
-          <w:szCs w:val="24"/>
-        </w:rPr>
-        <w:t>P</w:t>
-      </w:r>
-      <w:r>
-        <w:rPr>
-          <w:rFonts w:ascii="Times New Roman" w:hAnsi="Times New Roman" w:cs="Times New Roman"/>
-          <w:b/>
-          <w:bCs/>
-          <w:color w:val="000000"/>
-          <w:sz w:val="24"/>
-          <w:szCs w:val="24"/>
-        </w:rPr>
-        <w:t>yridin-2-yl)-3-(</w:t>
-      </w:r>
-      <w:r>
-        <w:rPr>
-          <w:rFonts w:ascii="Times New Roman" w:hAnsi="Times New Roman" w:cs="Times New Roman"/>
-          <w:b/>
-          <w:bCs/>
-          <w:i/>
-          <w:iCs/>
-          <w:color w:val="000000"/>
-          <w:sz w:val="24"/>
-          <w:szCs w:val="24"/>
-        </w:rPr>
-        <w:t>p</w:t>
-      </w:r>
-      <w:r>
-        <w:rPr>
-          <w:rFonts w:ascii="Times New Roman" w:hAnsi="Times New Roman" w:cs="Times New Roman"/>
-          <w:b/>
-          <w:bCs/>
-          <w:color w:val="000000"/>
-          <w:sz w:val="24"/>
-          <w:szCs w:val="24"/>
-        </w:rPr>
-        <w:t>-tolyl)imidazo[1,2-</w:t>
-      </w:r>
-      <w:r>
-        <w:rPr>
-          <w:rFonts w:ascii="Times New Roman" w:hAnsi="Times New Roman" w:cs="Times New Roman"/>
-          <w:b/>
-          <w:bCs/>
-          <w:i/>
-          <w:iCs/>
-          <w:color w:val="000000"/>
-          <w:sz w:val="24"/>
-          <w:szCs w:val="24"/>
-        </w:rPr>
-        <w:t>a</w:t>
-      </w:r>
-      <w:r>
-        <w:rPr>
-          <w:rFonts w:ascii="Times New Roman" w:hAnsi="Times New Roman" w:cs="Times New Roman"/>
-          <w:b/>
-          <w:bCs/>
-          <w:color w:val="000000"/>
-          <w:sz w:val="24"/>
-          <w:szCs w:val="24"/>
-        </w:rPr>
-        <w:t>]pyridine</w:t>
-      </w:r>
-      <w:r>
-        <w:rPr>
-          <w:rFonts w:ascii="Times New Roman" w:hAnsi="Times New Roman" w:cs="Times New Roman"/>
-          <w:b/>
-          <w:bCs/>
-          <w:color w:val="000000"/>
-          <w:sz w:val="24"/>
-          <w:szCs w:val="24"/>
-        </w:rPr>
-        <w:t xml:space="preserve"> </w:t>
-      </w:r>
-      <w:r>
-        <w:rPr>
-          <w:rFonts w:ascii="Times New Roman" w:hAnsi="Times New Roman" w:cs="Times New Roman"/>
-          <w:b/>
-          <w:bCs/>
-          <w:color w:val="000000"/>
-          <w:sz w:val="24"/>
-          <w:szCs w:val="24"/>
-        </w:rPr>
-        <w:t>(OSA_001018).</w:t>
-      </w:r>
-      <w:r>
-        <w:rPr>
-          <w:rFonts w:ascii="Times New Roman" w:hAnsi="Times New Roman" w:cs="Times New Roman"/>
-          <w:b/>
-          <w:bCs/>
-          <w:color w:val="000000"/>
-          <w:sz w:val="24"/>
-          <w:szCs w:val="24"/>
-        </w:rPr>
-        <w:t xml:space="preserve"> </w:t>
-      </w:r>
-      <w:r>
-        <w:rPr>
-          <w:rFonts w:ascii="Times New Roman" w:eastAsia="Times New Roman" w:hAnsi="Times New Roman" w:cs="Times New Roman"/>
-          <w:sz w:val="24"/>
-          <w:szCs w:val="24"/>
-        </w:rPr>
-        <w:t>3-Bromo-7-chloro-2-(pyridin-2-yl)imidazo[1,2-</w:t>
-      </w:r>
-      <w:r>
-        <w:rPr>
-          <w:rFonts w:ascii="Times New Roman" w:eastAsia="Times New Roman" w:hAnsi="Times New Roman" w:cs="Times New Roman"/>
-          <w:i/>
-          <w:iCs/>
-          <w:sz w:val="24"/>
-          <w:szCs w:val="24"/>
-        </w:rPr>
-        <w:t>a</w:t>
-      </w:r>
-      <w:r>
-        <w:rPr>
-          <w:rFonts w:ascii="Times New Roman" w:eastAsia="Times New Roman" w:hAnsi="Times New Roman" w:cs="Times New Roman"/>
-          <w:sz w:val="24"/>
-          <w:szCs w:val="24"/>
-        </w:rPr>
-        <w:t xml:space="preserve">]pyridine (100 mg, 0.365 mmol), </w:t>
-      </w:r>
-      <w:r>
-        <w:rPr>
-          <w:rFonts w:ascii="Times New Roman" w:eastAsia="Times New Roman" w:hAnsi="Times New Roman" w:cs="Times New Roman"/>
-          <w:i/>
-          <w:iCs/>
-          <w:sz w:val="24"/>
-          <w:szCs w:val="24"/>
-        </w:rPr>
-        <w:t>p</w:t>
-      </w:r>
-      <w:r>
-        <w:rPr>
-          <w:rFonts w:ascii="Times New Roman" w:eastAsia="Times New Roman" w:hAnsi="Times New Roman" w:cs="Times New Roman"/>
-          <w:sz w:val="24"/>
-          <w:szCs w:val="24"/>
-        </w:rPr>
-        <w:t>-tolylboronic acid (59 mg, 0.434 mmol), and PdCl</w:t>
-      </w:r>
-      <w:r>
-        <w:rPr>
-          <w:rFonts w:ascii="Times New Roman" w:eastAsia="Times New Roman" w:hAnsi="Times New Roman" w:cs="Times New Roman"/>
-          <w:sz w:val="24"/>
-          <w:szCs w:val="24"/>
-          <w:vertAlign w:val="subscript"/>
-        </w:rPr>
-        <w:t>2</w:t>
-      </w:r>
-      <w:r>
-        <w:rPr>
-          <w:rFonts w:ascii="Times New Roman" w:eastAsia="Times New Roman" w:hAnsi="Times New Roman" w:cs="Times New Roman"/>
-          <w:sz w:val="24"/>
-          <w:szCs w:val="24"/>
-        </w:rPr>
-        <w:t>(dppf)</w:t>
-      </w:r>
-      <w:r>
-        <w:rPr>
-          <w:rFonts w:ascii="Times New Roman" w:eastAsia="Times New Roman" w:hAnsi="Times New Roman" w:cs="Times New Roman"/>
-          <w:sz w:val="24"/>
-          <w:szCs w:val="24"/>
-        </w:rPr>
-        <w:t>∙</w:t>
-      </w:r>
-      <w:r>
-        <w:rPr>
-          <w:rFonts w:ascii="Times New Roman" w:eastAsia="Times New Roman" w:hAnsi="Times New Roman" w:cs="Times New Roman"/>
-          <w:sz w:val="24"/>
-          <w:szCs w:val="24"/>
-        </w:rPr>
-        <w:t>CH</w:t>
-      </w:r>
-      <w:r>
-        <w:rPr>
-          <w:rFonts w:ascii="Times New Roman" w:eastAsia="Times New Roman" w:hAnsi="Times New Roman" w:cs="Times New Roman"/>
-          <w:sz w:val="24"/>
-          <w:szCs w:val="24"/>
-          <w:vertAlign w:val="subscript"/>
-        </w:rPr>
-        <w:t>2</w:t>
-      </w:r>
-      <w:r>
-        <w:rPr>
-          <w:rFonts w:ascii="Times New Roman" w:eastAsia="Times New Roman" w:hAnsi="Times New Roman" w:cs="Times New Roman"/>
-          <w:sz w:val="24"/>
-          <w:szCs w:val="24"/>
-        </w:rPr>
-        <w:t>Cl</w:t>
-      </w:r>
-      <w:r>
-        <w:rPr>
-          <w:rFonts w:ascii="Times New Roman" w:eastAsia="Times New Roman" w:hAnsi="Times New Roman" w:cs="Times New Roman"/>
-          <w:sz w:val="24"/>
-          <w:szCs w:val="24"/>
-          <w:vertAlign w:val="subscript"/>
-        </w:rPr>
-        <w:t>2</w:t>
-      </w:r>
-      <w:r>
-        <w:rPr>
-          <w:rFonts w:ascii="Times New Roman" w:eastAsia="Times New Roman" w:hAnsi="Times New Roman" w:cs="Times New Roman"/>
-          <w:sz w:val="24"/>
-          <w:szCs w:val="24"/>
-        </w:rPr>
-        <w:t xml:space="preserve"> (30 mg, 0.037 mmol) were combined in a microwave vial that was filled with argon and evacuated three times. A 2M aqueous Na</w:t>
-      </w:r>
-      <w:r>
-        <w:rPr>
-          <w:rFonts w:ascii="Times New Roman" w:eastAsia="Times New Roman" w:hAnsi="Times New Roman" w:cs="Times New Roman"/>
-          <w:sz w:val="24"/>
-          <w:szCs w:val="24"/>
-          <w:vertAlign w:val="subscript"/>
-        </w:rPr>
-        <w:t>2</w:t>
-      </w:r>
-      <w:r>
-        <w:rPr>
-          <w:rFonts w:ascii="Times New Roman" w:eastAsia="Times New Roman" w:hAnsi="Times New Roman" w:cs="Times New Roman"/>
-          <w:sz w:val="24"/>
-          <w:szCs w:val="24"/>
-        </w:rPr>
-        <w:t>CO</w:t>
-      </w:r>
-      <w:r>
-        <w:rPr>
-          <w:rFonts w:ascii="Times New Roman" w:eastAsia="Times New Roman" w:hAnsi="Times New Roman" w:cs="Times New Roman"/>
-          <w:sz w:val="24"/>
-          <w:szCs w:val="24"/>
-          <w:vertAlign w:val="subscript"/>
-        </w:rPr>
-        <w:t>3</w:t>
-      </w:r>
-      <w:r>
-        <w:rPr>
-          <w:rFonts w:ascii="Times New Roman" w:eastAsia="Times New Roman" w:hAnsi="Times New Roman" w:cs="Times New Roman"/>
-          <w:sz w:val="24"/>
-          <w:szCs w:val="24"/>
-        </w:rPr>
-        <w:t xml:space="preserve"> solution (0.90 ml, 1.80 mmol) was added, followed by the additon of 3:1 PhMe:EtOH (1.8 ml, 0.2 M). The reaction was run in the microwave at 120 ºC for 30 mins. The reaction was cooled to room temperature, diluted with MeOH, filtered through celite, and concentrated. The crude material was purified by flash </w:t>
-      </w:r>
-      <w:r>
-        <w:rPr>
-          <w:rFonts w:ascii="Times New Roman" w:eastAsia="Times New Roman" w:hAnsi="Times New Roman" w:cs="Times New Roman"/>
-          <w:sz w:val="24"/>
-          <w:szCs w:val="24"/>
-        </w:rPr>
-        <w:lastRenderedPageBreak/>
-        <w:t>chromatography (1-10% 5% NH4OH/MeOH:DCM),</w:t>
-      </w:r>
-      <w:r>
-        <w:rPr>
-          <w:rFonts w:ascii="Times New Roman" w:eastAsia="Times New Roman" w:hAnsi="Times New Roman" w:cs="Times New Roman"/>
-          <w:i/>
-          <w:iCs/>
-          <w:sz w:val="24"/>
-          <w:szCs w:val="24"/>
-        </w:rPr>
-        <w:t> </w:t>
-      </w:r>
-      <w:r>
-        <w:rPr>
-          <w:rFonts w:ascii="Times New Roman" w:eastAsia="Times New Roman" w:hAnsi="Times New Roman" w:cs="Times New Roman"/>
-          <w:sz w:val="24"/>
-          <w:szCs w:val="24"/>
-        </w:rPr>
-        <w:t>then by reverse phase chromatography (5-100% ACN:H2O)</w:t>
-      </w:r>
-      <w:r>
-        <w:rPr>
-          <w:rFonts w:ascii="Times New Roman" w:eastAsia="Times New Roman" w:hAnsi="Times New Roman" w:cs="Times New Roman"/>
-          <w:sz w:val="24"/>
-          <w:szCs w:val="24"/>
-        </w:rPr>
-        <w:t xml:space="preserve"> to afford the title compound as a tan solid (52 mg, 50%).</w:t>
-      </w:r>
-    </w:p>
-    <w:p>
-      <w:pPr>
-        <w:spacing w:line="480" w:lineRule="auto"/>
-        <w:contextualSpacing/>
-        <w:jc w:val="both"/>
-        <w:rPr>
-          <w:rFonts w:ascii="Times New Roman" w:eastAsia="Times New Roman" w:hAnsi="Times New Roman" w:cs="Times New Roman"/>
-          <w:sz w:val="24"/>
-          <w:szCs w:val="24"/>
-        </w:rPr>
-      </w:pPr>
-      <w:r>
-        <w:rPr>
-          <w:rFonts w:ascii="Times New Roman" w:eastAsia="Times New Roman" w:hAnsi="Times New Roman" w:cs="Times New Roman"/>
-          <w:sz w:val="24"/>
-          <w:szCs w:val="24"/>
-        </w:rPr>
-        <w:t>HR</w:t>
-      </w:r>
-      <w:r>
-        <w:rPr>
-          <w:rFonts w:ascii="Times New Roman" w:eastAsia="Times New Roman" w:hAnsi="Times New Roman" w:cs="Times New Roman"/>
-          <w:sz w:val="24"/>
-          <w:szCs w:val="24"/>
-        </w:rPr>
-        <w:t>MS [M+H]</w:t>
-      </w:r>
-      <w:r>
-        <w:rPr>
-          <w:rFonts w:ascii="Times New Roman" w:eastAsia="Times New Roman" w:hAnsi="Times New Roman" w:cs="Times New Roman"/>
-          <w:sz w:val="24"/>
-          <w:szCs w:val="24"/>
-          <w:vertAlign w:val="superscript"/>
-        </w:rPr>
-        <w:t>+</w:t>
-      </w:r>
-      <w:r>
-        <w:rPr>
-          <w:rFonts w:ascii="Times New Roman" w:eastAsia="Times New Roman" w:hAnsi="Times New Roman" w:cs="Times New Roman"/>
-          <w:sz w:val="24"/>
-          <w:szCs w:val="24"/>
-        </w:rPr>
-        <w:t> </w:t>
-      </w:r>
-      <w:r>
-        <w:rPr>
-          <w:rFonts w:ascii="Times New Roman" w:eastAsia="Times New Roman" w:hAnsi="Times New Roman" w:cs="Times New Roman"/>
-          <w:sz w:val="24"/>
-          <w:szCs w:val="24"/>
-        </w:rPr>
-        <w:t>286.1346</w:t>
-      </w:r>
-      <w:r>
-        <w:rPr>
-          <w:rFonts w:ascii="Times New Roman" w:eastAsia="Times New Roman" w:hAnsi="Times New Roman" w:cs="Times New Roman"/>
-          <w:sz w:val="24"/>
-          <w:szCs w:val="24"/>
-        </w:rPr>
-        <w:t xml:space="preserve"> m/z</w:t>
-      </w:r>
-    </w:p>
-    <w:p>
-      <w:pPr>
-        <w:spacing w:line="480" w:lineRule="auto"/>
-        <w:contextualSpacing/>
-        <w:jc w:val="both"/>
-        <w:rPr>
-          <w:rFonts w:ascii="Times New Roman" w:eastAsia="Times New Roman" w:hAnsi="Times New Roman" w:cs="Times New Roman"/>
-          <w:sz w:val="24"/>
-          <w:szCs w:val="24"/>
-        </w:rPr>
-      </w:pPr>
-      <w:r>
-        <w:rPr>
-          <w:rFonts w:ascii="Times New Roman" w:eastAsia="Times New Roman" w:hAnsi="Times New Roman" w:cs="Times New Roman"/>
-          <w:sz w:val="24"/>
-          <w:szCs w:val="24"/>
-          <w:vertAlign w:val="superscript"/>
-        </w:rPr>
-        <w:t>1</w:t>
-      </w:r>
-      <w:r>
-        <w:rPr>
-          <w:rFonts w:ascii="Times New Roman" w:eastAsia="Times New Roman" w:hAnsi="Times New Roman" w:cs="Times New Roman"/>
-          <w:sz w:val="24"/>
-          <w:szCs w:val="24"/>
-        </w:rPr>
-        <w:t>H NMR (400 MHz, CHLOROFORM-d) δ ppm 2.46 (s, 3 H) 6.74 (td, J=6.8, 1.0 Hz, 1 H) 7.13 (ddd, J=7.3, 4.8, 1.3 Hz, 1 H) 7.20 (ddd, J=9.0, 6.8, 1.1 Hz, 1 H) 7.33 (d, J=7.8 Hz, 2 H) 7.39 (d, J=8.1 Hz, 2 H) 7.58 (td, J=6.1, 5.3 Hz, 1 H) 7.64 (d, J=7.8 Hz, 1 H) 7.71 (d, J=9.1 Hz, 1 H) 7.98 (d, J=6.8 Hz, 1 H) 8.60 (dq, J=2.3, 1.0 Hz, 1 H)</w:t>
-      </w:r>
-    </w:p>
-    <w:p>
-      <w:pPr>
-        <w:spacing w:line="480" w:lineRule="auto"/>
-        <w:contextualSpacing/>
-        <w:jc w:val="both"/>
-        <w:rPr>
-          <w:rFonts w:ascii="Times New Roman" w:eastAsia="Times New Roman" w:hAnsi="Times New Roman" w:cs="Times New Roman"/>
-          <w:sz w:val="24"/>
-          <w:szCs w:val="24"/>
-        </w:rPr>
-      </w:pPr>
-      <w:r>
-        <w:rPr>
-          <w:rFonts w:ascii="Times New Roman" w:eastAsia="Times New Roman" w:hAnsi="Times New Roman" w:cs="Times New Roman"/>
-          <w:sz w:val="24"/>
-          <w:szCs w:val="24"/>
-          <w:vertAlign w:val="superscript"/>
-        </w:rPr>
-        <w:t>13</w:t>
-      </w:r>
-      <w:r>
-        <w:rPr>
-          <w:rFonts w:ascii="Times New Roman" w:eastAsia="Times New Roman" w:hAnsi="Times New Roman" w:cs="Times New Roman"/>
-          <w:sz w:val="24"/>
-          <w:szCs w:val="24"/>
-        </w:rPr>
         <w:t>C NMR (400 MHz, CHLOROFORM-d) δ ppm 21.5, 112.4, 118.1, 122.0, 122.7, 123.2, 123.6, 124.8, 126.6, 129.9, 130.6, 135.9, 138.8, 141.7, 144.9, 149.7, 153.4</w:t>
       </w:r>
     </w:p>
@@ -6991,15 +6460,7 @@
           <w:sz w:val="24"/>
           <w:szCs w:val="24"/>
         </w:rPr>
-        <w:t xml:space="preserve">ELN Link: </w:t>
-      </w:r>
-      <w:r>
-        <w:rPr>
-          <w:rFonts w:ascii="Times New Roman" w:eastAsia="Times New Roman" w:hAnsi="Times New Roman" w:cs="Times New Roman"/>
-          <w:sz w:val="24"/>
-          <w:szCs w:val="24"/>
-        </w:rPr>
-        <w:t>https://au-mynotebook.labarchives.com/share/Dana%2520Klug/NTQ2LjB8Njk2ODYvNDIwL1RyZWVOb2RlLzE2ODczMjE4OTl8MTM4Ni4w</w:t>
+        <w:t>ELN Link: https://au-mynotebook.labarchives.com/share/Dana%2520Klug/NTQ2LjB8Njk2ODYvNDIwL1RyZWVOb2RlLzE2ODczMjE4OTl8MTM4Ni4w</w:t>
       </w:r>
     </w:p>
     <w:p>

</xml_diff>